<commit_message>
Updates latex chapters structure for report
</commit_message>
<xml_diff>
--- a/docs/report/approaches.docx
+++ b/docs/report/approaches.docx
@@ -1,91 +1,91 @@
 
 <file path=word/document.xml><?xml version="1.0" encoding="utf-8"?>
-<w:document xmlns:w="http://schemas.openxmlformats.org/wordprocessingml/2006/main" xmlns:m="http://schemas.openxmlformats.org/officeDocument/2006/math" xmlns:r="http://schemas.openxmlformats.org/officeDocument/2006/relationships" xmlns:o="urn:schemas-microsoft-com:office:office" xmlns:v="urn:schemas-microsoft-com:vml" xmlns:w10="urn:schemas-microsoft-com:office:word" xmlns:a="http://schemas.openxmlformats.org/drawingml/2006/main" xmlns:pic="http://schemas.openxmlformats.org/drawingml/2006/picture" xmlns:wp="http://schemas.openxmlformats.org/drawingml/2006/wordprocessingDrawing">
+<w:document xmlns:wpc="http://schemas.microsoft.com/office/word/2010/wordprocessingCanvas" xmlns:cx="http://schemas.microsoft.com/office/drawing/2014/chartex" xmlns:cx1="http://schemas.microsoft.com/office/drawing/2015/9/8/chartex" xmlns:cx2="http://schemas.microsoft.com/office/drawing/2015/10/21/chartex" xmlns:cx3="http://schemas.microsoft.com/office/drawing/2016/5/9/chartex" xmlns:cx4="http://schemas.microsoft.com/office/drawing/2016/5/10/chartex" xmlns:cx5="http://schemas.microsoft.com/office/drawing/2016/5/11/chartex" xmlns:cx6="http://schemas.microsoft.com/office/drawing/2016/5/12/chartex" xmlns:cx7="http://schemas.microsoft.com/office/drawing/2016/5/13/chartex" xmlns:cx8="http://schemas.microsoft.com/office/drawing/2016/5/14/chartex" xmlns:mc="http://schemas.openxmlformats.org/markup-compatibility/2006" xmlns:aink="http://schemas.microsoft.com/office/drawing/2016/ink" xmlns:am3d="http://schemas.microsoft.com/office/drawing/2017/model3d" xmlns:o="urn:schemas-microsoft-com:office:office" xmlns:r="http://schemas.openxmlformats.org/officeDocument/2006/relationships" xmlns:m="http://schemas.openxmlformats.org/officeDocument/2006/math" xmlns:v="urn:schemas-microsoft-com:vml" xmlns:wp14="http://schemas.microsoft.com/office/word/2010/wordprocessingDrawing" xmlns:wp="http://schemas.openxmlformats.org/drawingml/2006/wordprocessingDrawing" xmlns:w10="urn:schemas-microsoft-com:office:word" xmlns:w="http://schemas.openxmlformats.org/wordprocessingml/2006/main" xmlns:w14="http://schemas.microsoft.com/office/word/2010/wordml" xmlns:w15="http://schemas.microsoft.com/office/word/2012/wordml" xmlns:w16cid="http://schemas.microsoft.com/office/word/2016/wordml/cid" xmlns:w16se="http://schemas.microsoft.com/office/word/2015/wordml/symex" xmlns:wpg="http://schemas.microsoft.com/office/word/2010/wordprocessingGroup" xmlns:wpi="http://schemas.microsoft.com/office/word/2010/wordprocessingInk" xmlns:wne="http://schemas.microsoft.com/office/word/2006/wordml" xmlns:wps="http://schemas.microsoft.com/office/word/2010/wordprocessingShape" mc:Ignorable="w14 w15 w16se w16cid wp14">
   <w:body>
     <w:p>
       <w:pPr>
         <w:pStyle w:val="Heading1"/>
       </w:pPr>
-      <w:bookmarkStart w:id="20" w:name="ch:approaches"/>
-      <w:r>
-        <w:t xml:space="preserve">Approaches</w:t>
-      </w:r>
-      <w:bookmarkEnd w:id="20"/>
+      <w:bookmarkStart w:id="0" w:name="ch:approaches"/>
+      <w:r>
+        <w:t>Approaches</w:t>
+      </w:r>
+      <w:bookmarkEnd w:id="0"/>
     </w:p>
     <w:p>
       <w:pPr>
         <w:pStyle w:val="FirstParagraph"/>
       </w:pPr>
       <w:r>
-        <w:t xml:space="preserve">The Thesis work follows the User Experience Design cycle research approach as mentioned in where the theory is established based on own ideas in addition to literature review findings for first iteration and then continuous to evolve better designs converging towards desired interface by developers.</w:t>
-      </w:r>
-      <w:r>
-        <w:br/>
-      </w:r>
-      <w:r>
-        <w:br/>
-      </w:r>
-      <w:r>
-        <w:t xml:space="preserve">Overall, by analysing the software engineering disciplines as mentioned in , a theory is established. The prototypes are created based on the established theory and user study mentioned in is performed which follows qualitative and quantitative approaches in assimilating the results. It follows a well established iterative process of UX Design</w:t>
-      </w:r>
-      <w:r>
-        <w:t xml:space="preserve"> </w:t>
-      </w:r>
-      <w:r>
-        <w:t xml:space="preserve"> </w:t>
-      </w:r>
-      <w:r>
-        <w:t xml:space="preserve">cycle as seen in the .</w:t>
-      </w:r>
-      <w:r>
-        <w:br/>
-      </w:r>
-      <w:r>
-        <w:br/>
-      </w:r>
-      <w:r>
-        <w:t xml:space="preserve">Our approach leads an iterative process where initially prototypes with our novel ideas are evaluated by the target users. Next, the evaluation results lead to the requirements gathering phase. Then again, the prototypes are developed based on user feedback and also including any new findings in the literature, and so on, the cycle repeats until the desired satisfaction of target users is achieved.</w:t>
-      </w:r>
-      <w:r>
-        <w:br/>
-      </w:r>
-      <w:r>
-        <w:br/>
-      </w:r>
-      <w:r>
-        <w:t xml:space="preserve">In our qualitative research methodology, the feedback of users is concerned as an example of emotional feeling on the usability of the designed prototype. Example: user behaviour, quotes, etc. On the other hand, in our quantitative research methodology, we analyse some metrics on the results gathered during the evaluation phase. Example: time taken to perform the task, performance, etc.</w:t>
-      </w:r>
-      <w:r>
-        <w:br/>
-      </w:r>
-      <w:r>
-        <w:br/>
-      </w:r>
-      <w:r>
-        <w:t xml:space="preserve">For every research question, the user scenario is formulated and what usual Static Code Analysis tool does. Next, what can be done better considering other solution ideas from different Software Engineering domains in addition to our own ideas is analysed through the UX Design process. In this process, the metrics mentioned above, which are qualitative and quantitative, are observed.</w:t>
-      </w:r>
-      <w:r>
-        <w:br/>
-      </w:r>
-      <w:r>
-        <w:t xml:space="preserve">Here is an example of how the implementation approach could get started.</w:t>
+        <w:t>The Thesis work follows the User Experience Design cycle research approach as mentioned in where the theory is established based on own ideas in addition to literature review findings for first iteration and then continuous to evolve better designs converg</w:t>
+      </w:r>
+      <w:r>
+        <w:t>ing towards desired interface by developers.</w:t>
+      </w:r>
+      <w:r>
+        <w:br/>
+      </w:r>
+      <w:r>
+        <w:br/>
+        <w:t>Overall, by analysing the software engineering disciplines as mentioned in , a theory is established. The prototypes are created based on the established theory and user study mentioned in is performed which fo</w:t>
+      </w:r>
+      <w:r>
+        <w:t>llows qualitative and quantitative approaches in assimilating the results. It follows a well established iterative process of UX Design  cycle as seen in the .</w:t>
+      </w:r>
+      <w:r>
+        <w:br/>
+      </w:r>
+      <w:r>
+        <w:br/>
+        <w:t>Our approach leads an iterative process where initially prototypes with our novel ideas are eva</w:t>
+      </w:r>
+      <w:r>
+        <w:t>luated by the target users. Next, the evaluation results lead to the requirements gathering phase. Then again, the prototypes are developed based on user feedback and also including any new findings in the literature, and so on, the cycle repeats until the</w:t>
+      </w:r>
+      <w:r>
+        <w:t xml:space="preserve"> desired satisfaction of target users is achieved.</w:t>
+      </w:r>
+      <w:r>
+        <w:br/>
+      </w:r>
+      <w:r>
+        <w:br/>
+        <w:t>In our qualitative research methodology, the feedback of users is concerned as an example of emotional feeling on the usability of the designed prototype. Example: user behaviour, quotes, etc. On the othe</w:t>
+      </w:r>
+      <w:r>
+        <w:t>r hand, in our quantitative research methodology, we analyse some metrics on the results gathered during the evaluation phase. Example: time taken to perform the task, performance, etc.</w:t>
+      </w:r>
+      <w:r>
+        <w:br/>
+      </w:r>
+      <w:r>
+        <w:br/>
+        <w:t>For every research question, the user scenario is formulated and what</w:t>
+      </w:r>
+      <w:r>
+        <w:t xml:space="preserve"> usual Static Code Analysis tool does. Next, what can be done better considering other solution ideas from different Software Engineering domains in addition to our own ideas is analysed through the UX Design process. In this process, the metrics mentioned</w:t>
+      </w:r>
+      <w:r>
+        <w:t xml:space="preserve"> above, which are qualitative and quantitative, are observed.</w:t>
+      </w:r>
+      <w:r>
+        <w:br/>
+        <w:t>Here is an example of how the implementation approach could get started.</w:t>
       </w:r>
     </w:p>
     <w:p>
       <w:pPr>
         <w:pStyle w:val="Heading2"/>
       </w:pPr>
-      <w:bookmarkStart w:id="21" w:name="Xcaaefe6d5ac95325d250219ef3472519538bdc8"/>
-      <w:r>
-        <w:t xml:space="preserve">Research Question 1:</w:t>
-      </w:r>
-      <w:r>
-        <w:br/>
-      </w:r>
-      <w:r>
-        <w:t xml:space="preserve">How to Display the Results of the Same Codebase from Different Analysis Tools</w:t>
-      </w:r>
-      <w:bookmarkEnd w:id="21"/>
+      <w:bookmarkStart w:id="1" w:name="Xcaaefe6d5ac95325d250219ef3472519538bdc8"/>
+      <w:r>
+        <w:t>Research Question 1:</w:t>
+      </w:r>
+      <w:r>
+        <w:br/>
+        <w:t>How to Display the Results of the Same Codebase from Different Analysis Tools</w:t>
+      </w:r>
+      <w:bookmarkEnd w:id="1"/>
     </w:p>
     <w:p>
       <w:pPr>
@@ -95,56 +95,62 @@
         <w:rPr>
           <w:b/>
         </w:rPr>
-        <w:t xml:space="preserve">Solution ideas</w:t>
-      </w:r>
-      <w:r>
-        <w:t xml:space="preserve">:</w:t>
-      </w:r>
-      <w:r>
-        <w:br/>
-      </w:r>
-      <w:r>
-        <w:br/>
-      </w:r>
-      <w:r>
-        <w:t xml:space="preserve">1. Display results separately for each tool</w:t>
-      </w:r>
-      <w:r>
-        <w:br/>
-      </w:r>
-      <w:r>
-        <w:t xml:space="preserve">2. Combine the results and mark its respective icon in a column to show which tool identifies the certain bug.</w:t>
-      </w:r>
-      <w:r>
-        <w:br/>
-      </w:r>
-      <w:r>
-        <w:br/>
-      </w:r>
-      <w:r>
-        <w:t xml:space="preserve">With above-mentioned possible solution ideas derived after analysing the findings from other software engineering disciplines i.e., Complex datasets and Issue tracker, two different prototypes are designed using a wireframe tool called Balsamiq</w:t>
-      </w:r>
-      <w:r>
-        <w:t xml:space="preserve"> </w:t>
-      </w:r>
-      <w:r>
-        <w:t xml:space="preserve">. The design lessons adapted from these disciplines are extensibility of columns where integrating the complex datasets into a unified interface and expressiveness issue tackled with Issue tracked by having own dashboard instead of overwhelming the user with complete results which are not related to him. Assume the name</w:t>
-      </w:r>
-      <w:r>
-        <w:t xml:space="preserve"> </w:t>
+        <w:t>Solution ideas</w:t>
+      </w:r>
+      <w:r>
+        <w:t>:</w:t>
+      </w:r>
+      <w:r>
+        <w:br/>
+      </w:r>
+      <w:r>
+        <w:br/>
+        <w:t>1. Di</w:t>
+      </w:r>
+      <w:r>
+        <w:t>splay results separately for each tool</w:t>
+      </w:r>
+      <w:r>
+        <w:br/>
+        <w:t>2. Combine the results and mark its respective icon in a column to show which tool identifies the certain bug.</w:t>
+      </w:r>
+      <w:r>
+        <w:br/>
+      </w:r>
+      <w:r>
+        <w:br/>
+        <w:t xml:space="preserve">With above-mentioned possible solution ideas derived after analysing the findings from </w:t>
+      </w:r>
+      <w:r>
+        <w:lastRenderedPageBreak/>
+        <w:t>other software eng</w:t>
+      </w:r>
+      <w:r>
+        <w:t>ineering disciplines i.e., Complex datasets and Issue tracker, two different prototypes are designed using a wireframe tool called Balsamiq . The design lessons adapted from these disciplines are extensibility of columns where integrating the complex datas</w:t>
+      </w:r>
+      <w:r>
+        <w:t xml:space="preserve">ets into a unified interface and expressiveness issue tackled with Issue tracked by having own dashboard instead of overwhelming the user with complete results which are not related to him. Assume the name </w:t>
       </w:r>
       <w:r>
         <w:rPr>
           <w:i/>
         </w:rPr>
-        <w:t xml:space="preserve">toolShort</w:t>
-      </w:r>
-      <w:r>
-        <w:t xml:space="preserve"> </w:t>
-      </w:r>
-      <w:r>
-        <w:t xml:space="preserve">means a Static Analysis tool capable of giving results in a short time and mean a Static Analysis tool gives results after a long time.</w:t>
-      </w:r>
+        <w:t>toolShort</w:t>
+      </w:r>
+      <w:r>
+        <w:t xml:space="preserve"> means a Static Analysis tool capable of </w:t>
+      </w:r>
+      <w:r>
+        <w:t xml:space="preserve">giving results in a short time and </w:t>
+      </w:r>
+      <w:r>
+        <w:t xml:space="preserve">toolLong </w:t>
+      </w:r>
+      <w:r>
+        <w:t>mean a Static Analysis tool gives results after a long time.</w:t>
+      </w:r>
+      <w:bookmarkStart w:id="2" w:name="_GoBack"/>
+      <w:bookmarkEnd w:id="2"/>
       <w:r>
         <w:br/>
       </w:r>
@@ -155,19 +161,17 @@
         <w:rPr>
           <w:b/>
         </w:rPr>
-        <w:t xml:space="preserve">Prototype 1</w:t>
-      </w:r>
-      <w:r>
-        <w:t xml:space="preserve">:</w:t>
-      </w:r>
-      <w:r>
-        <w:br/>
-      </w:r>
-      <w:r>
-        <w:br/>
-      </w:r>
-      <w:r>
-        <w:t xml:space="preserve">The prototype for solution idea i.e., displaying the results separately is shown in following .</w:t>
+        <w:t>Prototype 1</w:t>
+      </w:r>
+      <w:r>
+        <w:t>:</w:t>
+      </w:r>
+      <w:r>
+        <w:br/>
+      </w:r>
+      <w:r>
+        <w:br/>
+        <w:t>The prototype for solution idea i.e., displaying the results separately is shown in following .</w:t>
       </w:r>
       <w:r>
         <w:br/>
@@ -177,18 +181,21 @@
       <w:pPr>
         <w:pStyle w:val="CaptionedFigure"/>
       </w:pPr>
-      <w:bookmarkStart w:id="22" w:name="fig:toolSeperate"/>
-      <w:r>
-        <w:t xml:space="preserve">An interface prototype with tools displaying results separately.</w:t>
-      </w:r>
-      <w:bookmarkEnd w:id="22"/>
+      <w:bookmarkStart w:id="3" w:name="fig:toolSeperate"/>
+      <w:r>
+        <w:t>An interface prototype with tools displaying res</w:t>
+      </w:r>
+      <w:r>
+        <w:t>ults separately.</w:t>
+      </w:r>
+      <w:bookmarkEnd w:id="3"/>
     </w:p>
     <w:p>
       <w:pPr>
         <w:pStyle w:val="ImageCaption"/>
       </w:pPr>
       <w:r>
-        <w:t xml:space="preserve">An interface prototype with tools displaying results separately.</w:t>
+        <w:t>An interface prototype with tools displaying results separately.</w:t>
       </w:r>
     </w:p>
     <w:p>
@@ -199,19 +206,17 @@
         <w:rPr>
           <w:b/>
         </w:rPr>
-        <w:t xml:space="preserve">Prototype 2</w:t>
-      </w:r>
-      <w:r>
-        <w:t xml:space="preserve">:</w:t>
-      </w:r>
-      <w:r>
-        <w:br/>
-      </w:r>
-      <w:r>
-        <w:br/>
-      </w:r>
-      <w:r>
-        <w:t xml:space="preserve">The prototype for solution idea i.e., combining the results is shown in following .</w:t>
+        <w:t>Prototype 2</w:t>
+      </w:r>
+      <w:r>
+        <w:t>:</w:t>
+      </w:r>
+      <w:r>
+        <w:br/>
+      </w:r>
+      <w:r>
+        <w:br/>
+        <w:t>The prototype for solution idea i.e., combining the results is shown in following .</w:t>
       </w:r>
       <w:r>
         <w:br/>
@@ -224,18 +229,21 @@
       <w:pPr>
         <w:pStyle w:val="CaptionedFigure"/>
       </w:pPr>
-      <w:bookmarkStart w:id="23" w:name="fig:toolCombine"/>
-      <w:r>
-        <w:t xml:space="preserve">An interface prototype with tools displaying results combined.</w:t>
-      </w:r>
-      <w:bookmarkEnd w:id="23"/>
+      <w:bookmarkStart w:id="4" w:name="fig:toolCombine"/>
+      <w:r>
+        <w:t>An interface prototype with tools displaying results combined.</w:t>
+      </w:r>
+      <w:bookmarkEnd w:id="4"/>
     </w:p>
     <w:p>
       <w:pPr>
         <w:pStyle w:val="ImageCaption"/>
       </w:pPr>
       <w:r>
-        <w:t xml:space="preserve">An interface prototype with tools displaying results combined.</w:t>
+        <w:t>An interfac</w:t>
+      </w:r>
+      <w:r>
+        <w:t>e prototype with tools displaying results combined.</w:t>
       </w:r>
     </w:p>
     <w:p>
@@ -243,21 +251,21 @@
         <w:pStyle w:val="BodyText"/>
       </w:pPr>
       <w:r>
-        <w:t xml:space="preserve">Next, once the prototypes are designed, they are evaluated as mentioned in chapter</w:t>
-      </w:r>
-      <w:r>
-        <w:t xml:space="preserve"> </w:t>
+        <w:t xml:space="preserve">Next, once the prototypes are designed, they are evaluated as mentioned in chapter </w:t>
       </w:r>
       <w:hyperlink w:anchor="ch:evaluationplan">
         <w:r>
           <w:rPr>
             <w:rStyle w:val="Hyperlink"/>
           </w:rPr>
-          <w:t xml:space="preserve">[ch:evaluationplan]</w:t>
+          <w:t>[ch:evaluationplan]</w:t>
         </w:r>
       </w:hyperlink>
       <w:r>
-        <w:t xml:space="preserve">. After evaluation, requirements are gathered based on user feedback and also new findings from the literature, if any. New designs are prototyped as mentioned above and repeats as per User Experience Design cycle.</w:t>
+        <w:t>. After evaluation, requirements are gathered based on user fe</w:t>
+      </w:r>
+      <w:r>
+        <w:t>edback and also new findings from the literature, if any. New designs are prototyped as mentioned above and repeats as per User Experience Design cycle.</w:t>
       </w:r>
       <w:r>
         <w:br/>
@@ -270,23 +278,19 @@
       <w:pPr>
         <w:pStyle w:val="Heading2"/>
       </w:pPr>
-      <w:bookmarkStart w:id="24" w:name="Xed4f744bdeb0697cf75b8427267de28b2553e25"/>
-      <w:r>
-        <w:t xml:space="preserve">Research Question 2:</w:t>
-      </w:r>
-      <w:r>
-        <w:br/>
-      </w:r>
-      <w:r>
-        <w:t xml:space="preserve">What Feedback Works to Know that the Bug Fixing is</w:t>
-      </w:r>
-      <w:r>
-        <w:br/>
-      </w:r>
-      <w:r>
-        <w:t xml:space="preserve">On-going?</w:t>
-      </w:r>
-      <w:bookmarkEnd w:id="24"/>
+      <w:bookmarkStart w:id="5" w:name="Xed4f744bdeb0697cf75b8427267de28b2553e25"/>
+      <w:r>
+        <w:t>Research Question 2:</w:t>
+      </w:r>
+      <w:r>
+        <w:br/>
+        <w:t>What Feedback Works to Know that the Bug Fixing is</w:t>
+      </w:r>
+      <w:r>
+        <w:br/>
+        <w:t>On-going?</w:t>
+      </w:r>
+      <w:bookmarkEnd w:id="5"/>
     </w:p>
     <w:p>
       <w:pPr>
@@ -296,77 +300,73 @@
         <w:rPr>
           <w:b/>
         </w:rPr>
-        <w:t xml:space="preserve">Solution ideas</w:t>
-      </w:r>
-      <w:r>
-        <w:t xml:space="preserve">:</w:t>
-      </w:r>
-      <w:r>
-        <w:br/>
-      </w:r>
-      <w:r>
-        <w:br/>
-      </w:r>
-      <w:r>
-        <w:t xml:space="preserve">1. Once the user attempts to fix a bug and submit for analysis, then the bug is shown as pending in status.</w:t>
-      </w:r>
-      <w:r>
-        <w:br/>
-      </w:r>
-      <w:r>
-        <w:t xml:space="preserve">2. If the bug is fixed then it is shown as ’fixed’ in status, or else, ’try again’.</w:t>
-      </w:r>
-      <w:r>
-        <w:br/>
-      </w:r>
-      <w:r>
-        <w:br/>
-      </w:r>
-      <w:r>
-        <w:t xml:space="preserve">With the above mentioned possible solution ideas, the prototypes are designed. The first prototype</w:t>
-      </w:r>
-      <w:r>
-        <w:t xml:space="preserve"> </w:t>
+        <w:t>Solution ideas</w:t>
+      </w:r>
+      <w:r>
+        <w:t>:</w:t>
+      </w:r>
+      <w:r>
+        <w:br/>
+      </w:r>
+      <w:r>
+        <w:br/>
+        <w:t>1.</w:t>
+      </w:r>
+      <w:r>
+        <w:t xml:space="preserve"> Once the user attempts to fix a bug and submit for analysis, then the bug is shown as pending in status.</w:t>
+      </w:r>
+      <w:r>
+        <w:br/>
+        <w:t>2. If the bug is fixed then it is shown as ’fixed’ in status, or else, ’try again’.</w:t>
+      </w:r>
+      <w:r>
+        <w:br/>
+      </w:r>
+      <w:r>
+        <w:br/>
+        <w:t xml:space="preserve">With the above mentioned possible solution ideas, the prototypes </w:t>
+      </w:r>
+      <w:r>
+        <w:t xml:space="preserve">are designed. The first prototype </w:t>
       </w:r>
       <w:hyperlink w:anchor="fig:d_pending">
         <w:r>
           <w:rPr>
             <w:rStyle w:val="Hyperlink"/>
           </w:rPr>
-          <w:t xml:space="preserve">[fig:d_pending]</w:t>
+          <w:t>[fig:d_pending]</w:t>
         </w:r>
       </w:hyperlink>
       <w:r>
-        <w:t xml:space="preserve"> </w:t>
-      </w:r>
-      <w:r>
-        <w:t xml:space="preserve">illustrates a bug being displayed as ’pending’ in the status column of bug listing. This happens when a user selects a bug and attempts to fix it then submit for analysis tools. Perhaps the shorter tool i.e., the tool capable of analysing in less computation time would report back whether the bug is fixed or not. Thereby, the Prototype 2</w:t>
-      </w:r>
-      <w:r>
-        <w:t xml:space="preserve"> </w:t>
+        <w:t xml:space="preserve"> illustrates a bug being displayed as ’pending’ in the status </w:t>
+      </w:r>
+      <w:r>
+        <w:lastRenderedPageBreak/>
+        <w:t>column of bug listing. This happens when a user selects a bug and attempts to fix it then submit for analysis</w:t>
+      </w:r>
+      <w:r>
+        <w:t xml:space="preserve"> tools. Perhaps the shorter tool i.e., the tool capable of analysing in less computation time would report back whether the bug is fixed or not. Thereby, the Prototype 2 </w:t>
       </w:r>
       <w:hyperlink w:anchor="fig:d_tryagain">
         <w:r>
           <w:rPr>
             <w:rStyle w:val="Hyperlink"/>
           </w:rPr>
-          <w:t xml:space="preserve">[fig:d_tryagain]</w:t>
+          <w:t>[fig:d_tryagain]</w:t>
         </w:r>
       </w:hyperlink>
       <w:r>
-        <w:t xml:space="preserve"> </w:t>
-      </w:r>
-      <w:r>
-        <w:t xml:space="preserve">illustrates the bug is not fixed and shown as ’try again’ in status column as the user attempted to fix earlier.</w:t>
-      </w:r>
-      <w:r>
-        <w:br/>
-      </w:r>
-      <w:r>
-        <w:br/>
-      </w:r>
-      <w:r>
-        <w:t xml:space="preserve">Also, in Prototype 1 it is observed that ’Fix Now’ button in ’Bug Description’ window is disabled which also depicts the bug is being analysed in the background.</w:t>
+        <w:t xml:space="preserve"> illustrates the bug is not fixed</w:t>
+      </w:r>
+      <w:r>
+        <w:t xml:space="preserve"> and shown as ’try again’ in status column as the user attempted to fix earlier.</w:t>
+      </w:r>
+      <w:r>
+        <w:br/>
+      </w:r>
+      <w:r>
+        <w:br/>
+        <w:t>Also, in Prototype 1 it is observed that ’Fix Now’ button in ’Bug Description’ window is disabled which also depicts the bug is being analysed in the background.</w:t>
       </w:r>
       <w:r>
         <w:br/>
@@ -378,7 +378,7 @@
         <w:rPr>
           <w:b/>
         </w:rPr>
-        <w:t xml:space="preserve">Prototype 1</w:t>
+        <w:t>Prototype 1</w:t>
       </w:r>
     </w:p>
     <w:p>
@@ -386,7 +386,7 @@
         <w:pStyle w:val="CaptionedFigure"/>
       </w:pPr>
       <w:r>
-        <w:t xml:space="preserve">An interface prototype showing pending status.</w:t>
+        <w:t>An interface prototype showing pending status.</w:t>
       </w:r>
     </w:p>
     <w:p>
@@ -394,18 +394,18 @@
         <w:pStyle w:val="ImageCaption"/>
       </w:pPr>
       <w:r>
-        <w:t xml:space="preserve">An interface prototype showing pending status.</w:t>
+        <w:t>An interface prototype showing pending status.</w:t>
       </w:r>
     </w:p>
     <w:p>
       <w:pPr>
         <w:pStyle w:val="BodyText"/>
       </w:pPr>
-      <w:bookmarkStart w:id="25" w:name="fig:d_pending"/>
-      <w:r>
-        <w:t xml:space="preserve">[fig:d_pending]</w:t>
-      </w:r>
-      <w:bookmarkEnd w:id="25"/>
+      <w:bookmarkStart w:id="6" w:name="fig:d_pending"/>
+      <w:r>
+        <w:t>[fig:d_pending]</w:t>
+      </w:r>
+      <w:bookmarkEnd w:id="6"/>
     </w:p>
     <w:p>
       <w:pPr>
@@ -415,7 +415,7 @@
         <w:rPr>
           <w:b/>
         </w:rPr>
-        <w:t xml:space="preserve">Prototype 2</w:t>
+        <w:t>Prototype 2</w:t>
       </w:r>
     </w:p>
     <w:p>
@@ -423,7 +423,7 @@
         <w:pStyle w:val="CaptionedFigure"/>
       </w:pPr>
       <w:r>
-        <w:t xml:space="preserve">An interface prototype showing ’try again’ status.</w:t>
+        <w:t>An interface prototype showing ’try again’ status.</w:t>
       </w:r>
     </w:p>
     <w:p>
@@ -431,25 +431,31 @@
         <w:pStyle w:val="ImageCaption"/>
       </w:pPr>
       <w:r>
-        <w:t xml:space="preserve">An interface prototype showing ’try again’ status.</w:t>
+        <w:t>An interface prototype showing ’try again’ status.</w:t>
       </w:r>
     </w:p>
     <w:p>
       <w:pPr>
         <w:pStyle w:val="BodyText"/>
       </w:pPr>
-      <w:bookmarkStart w:id="26" w:name="fig:d_tryagain"/>
-      <w:r>
-        <w:t xml:space="preserve">[fig:d_tryagain]</w:t>
-      </w:r>
-      <w:bookmarkEnd w:id="26"/>
+      <w:bookmarkStart w:id="7" w:name="fig:d_tryagain"/>
+      <w:r>
+        <w:t>[fig:d_tryagain]</w:t>
+      </w:r>
+      <w:bookmarkEnd w:id="7"/>
     </w:p>
     <w:p>
       <w:pPr>
         <w:pStyle w:val="BodyText"/>
       </w:pPr>
       <w:r>
-        <w:t xml:space="preserve">Next, once the prototypes are designed, they are evaluated as mentioned in . After evaluation, requirements are gathered based on user feedback and also new findings from the literature, if any. New designs are prototyped as mentioned above and repeats as per User Experience Design cycle.</w:t>
+        <w:t>Next, once the</w:t>
+      </w:r>
+      <w:r>
+        <w:t xml:space="preserve"> prototypes are designed, they are evaluated as mentioned in . After evaluation, requirements are gathered based on user feedback and also new findings from the literature, if any. New designs are prototyped as mentioned above and repeats as per User Exper</w:t>
+      </w:r>
+      <w:r>
+        <w:t>ience Design cycle.</w:t>
       </w:r>
       <w:r>
         <w:br/>
@@ -462,17 +468,15 @@
       <w:pPr>
         <w:pStyle w:val="Heading2"/>
       </w:pPr>
-      <w:bookmarkStart w:id="27" w:name="Xca46fb732b3a30fa8905f1340ae5051c513c81c"/>
-      <w:r>
-        <w:t xml:space="preserve">Research Question 3:</w:t>
-      </w:r>
-      <w:r>
-        <w:br/>
-      </w:r>
-      <w:r>
-        <w:t xml:space="preserve">How to Carry Traceability of Bug Fixing?</w:t>
-      </w:r>
-      <w:bookmarkEnd w:id="27"/>
+      <w:bookmarkStart w:id="8" w:name="Xca46fb732b3a30fa8905f1340ae5051c513c81c"/>
+      <w:r>
+        <w:t>Research Question 3:</w:t>
+      </w:r>
+      <w:r>
+        <w:br/>
+        <w:t>How to Carry Traceability of Bug Fixing?</w:t>
+      </w:r>
+      <w:bookmarkEnd w:id="8"/>
     </w:p>
     <w:p>
       <w:pPr>
@@ -482,77 +486,70 @@
         <w:rPr>
           <w:b/>
         </w:rPr>
-        <w:t xml:space="preserve">Solution ideas</w:t>
-      </w:r>
-      <w:r>
-        <w:t xml:space="preserve">:</w:t>
-      </w:r>
-      <w:r>
-        <w:br/>
-      </w:r>
-      <w:r>
-        <w:br/>
-      </w:r>
-      <w:r>
-        <w:t xml:space="preserve">1. a time stamp for each bug fixing attempt with changes button</w:t>
-      </w:r>
-      <w:r>
-        <w:br/>
-      </w:r>
-      <w:r>
-        <w:t xml:space="preserve">2. a Revert button</w:t>
-      </w:r>
-      <w:r>
-        <w:br/>
-      </w:r>
-      <w:r>
-        <w:br/>
-      </w:r>
-      <w:r>
-        <w:t xml:space="preserve">With the above mentioned possible ideas, the prototypes are designed. The first prototype i.e., Prototype 1</w:t>
-      </w:r>
-      <w:r>
-        <w:t xml:space="preserve"> </w:t>
+        <w:t>Solution ideas</w:t>
+      </w:r>
+      <w:r>
+        <w:t>:</w:t>
+      </w:r>
+      <w:r>
+        <w:br/>
+      </w:r>
+      <w:r>
+        <w:br/>
+        <w:t>1. a time stamp for each bug fixing attempt with changes button</w:t>
+      </w:r>
+      <w:r>
+        <w:br/>
+        <w:t>2. a Revert button</w:t>
+      </w:r>
+      <w:r>
+        <w:br/>
+      </w:r>
+      <w:r>
+        <w:br/>
+        <w:t>With the above mentioned possible ideas, the prototypes are designed. T</w:t>
+      </w:r>
+      <w:r>
+        <w:t xml:space="preserve">he first prototype i.e., Prototype 1 </w:t>
       </w:r>
       <w:hyperlink w:anchor="fig:d_changes">
         <w:r>
           <w:rPr>
             <w:rStyle w:val="Hyperlink"/>
           </w:rPr>
-          <w:t xml:space="preserve">[fig:d_changes]</w:t>
+          <w:t>[fig:d_changes]</w:t>
         </w:r>
       </w:hyperlink>
       <w:r>
-        <w:t xml:space="preserve"> </w:t>
-      </w:r>
-      <w:r>
-        <w:t xml:space="preserve">illustrates there is a time stamp for each bug fixing attempt which might help in the context of traceability as to know when someone trying to mitigate a bug. Also, a button ’Changes’ could perhaps show the code difference to the previous state of the codebase. The other prototype i.e., Prototype 2</w:t>
-      </w:r>
-      <w:r>
-        <w:t xml:space="preserve"> </w:t>
+        <w:t xml:space="preserve"> illustrates there is a time stamp for each bug fixing attempt which might help in the context of traceability as to know when someone trying to mitigate a bug. Also, a</w:t>
+      </w:r>
+      <w:r>
+        <w:t xml:space="preserve"> button ’Changes’ could perhaps show the code difference to the previous state of the codebase. The other prototype i.e., Prototype 2 </w:t>
       </w:r>
       <w:hyperlink w:anchor="fig:d_revert">
         <w:r>
           <w:rPr>
             <w:rStyle w:val="Hyperlink"/>
           </w:rPr>
-          <w:t xml:space="preserve">[fig:d_revert]</w:t>
+          <w:t>[fig:d_revert]</w:t>
         </w:r>
       </w:hyperlink>
       <w:r>
-        <w:t xml:space="preserve"> </w:t>
-      </w:r>
-      <w:r>
-        <w:t xml:space="preserve">illustrates in a situation where the user wants to revert back to the previous situation of the codebase. This could perhaps help in a situation when new bugs are introduced with an attempt to fix a certain bug.</w:t>
-      </w:r>
-      <w:r>
-        <w:br/>
-      </w:r>
-      <w:r>
-        <w:br/>
-      </w:r>
-      <w:r>
-        <w:t xml:space="preserve">Next, once the prototypes are designed, they are evaluated as mentioned in . After evaluation, requirements are gathered based on user feedback and also new findings from the literature, if any. New designs are prototyped as mentioned above and repeats as per User Experience Design cycle.</w:t>
+        <w:t xml:space="preserve"> illustrates in a situation where the user wants to revert back to the pr</w:t>
+      </w:r>
+      <w:r>
+        <w:t>evious situation of the codebase. This could perhaps help in a situation when new bugs are introduced with an attempt to fix a certain bug.</w:t>
+      </w:r>
+      <w:r>
+        <w:br/>
+      </w:r>
+      <w:r>
+        <w:lastRenderedPageBreak/>
+        <w:br/>
+        <w:t>Next, once the prototypes are designed, they are evaluated as mentioned in . After evaluation, requirements are gat</w:t>
+      </w:r>
+      <w:r>
+        <w:t>hered based on user feedback and also new findings from the literature, if any. New designs are prototyped as mentioned above and repeats as per User Experience Design cycle.</w:t>
       </w:r>
       <w:r>
         <w:br/>
@@ -564,7 +561,7 @@
         <w:rPr>
           <w:b/>
         </w:rPr>
-        <w:t xml:space="preserve">Prototype 1</w:t>
+        <w:t>Prototype 1</w:t>
       </w:r>
     </w:p>
     <w:p>
@@ -572,7 +569,7 @@
         <w:pStyle w:val="CaptionedFigure"/>
       </w:pPr>
       <w:r>
-        <w:t xml:space="preserve">An interface prototype showing time stamp and changes button.</w:t>
+        <w:t>An interface prototype showing time stamp and changes button.</w:t>
       </w:r>
     </w:p>
     <w:p>
@@ -580,18 +577,21 @@
         <w:pStyle w:val="ImageCaption"/>
       </w:pPr>
       <w:r>
-        <w:t xml:space="preserve">An interface prototype showing time stamp and changes button.</w:t>
+        <w:t>An int</w:t>
+      </w:r>
+      <w:r>
+        <w:t>erface prototype showing time stamp and changes button.</w:t>
       </w:r>
     </w:p>
     <w:p>
       <w:pPr>
         <w:pStyle w:val="BodyText"/>
       </w:pPr>
-      <w:bookmarkStart w:id="28" w:name="fig:d_changes"/>
-      <w:r>
-        <w:t xml:space="preserve">[fig:d_changes]</w:t>
-      </w:r>
-      <w:bookmarkEnd w:id="28"/>
+      <w:bookmarkStart w:id="9" w:name="fig:d_changes"/>
+      <w:r>
+        <w:t>[fig:d_changes]</w:t>
+      </w:r>
+      <w:bookmarkEnd w:id="9"/>
     </w:p>
     <w:p>
       <w:pPr>
@@ -601,7 +601,7 @@
         <w:rPr>
           <w:b/>
         </w:rPr>
-        <w:t xml:space="preserve">Prototype 2</w:t>
+        <w:t>Prototype 2</w:t>
       </w:r>
     </w:p>
     <w:p>
@@ -609,7 +609,7 @@
         <w:pStyle w:val="CaptionedFigure"/>
       </w:pPr>
       <w:r>
-        <w:t xml:space="preserve">An interface prototype showing revert button.</w:t>
+        <w:t>An interface prototype showing revert button.</w:t>
       </w:r>
     </w:p>
     <w:p>
@@ -617,41 +617,66 @@
         <w:pStyle w:val="ImageCaption"/>
       </w:pPr>
       <w:r>
-        <w:t xml:space="preserve">An interface prototype showing revert button.</w:t>
+        <w:t>An interface prototype showing revert button.</w:t>
       </w:r>
     </w:p>
     <w:p>
       <w:pPr>
         <w:pStyle w:val="BodyText"/>
       </w:pPr>
-      <w:bookmarkStart w:id="29" w:name="fig:d_revert"/>
-      <w:r>
-        <w:t xml:space="preserve">[fig:d_revert]</w:t>
-      </w:r>
-      <w:bookmarkEnd w:id="29"/>
-    </w:p>
-    <w:sectPr/>
+      <w:bookmarkStart w:id="10" w:name="fig:d_revert"/>
+      <w:r>
+        <w:t>[fig:d_revert]</w:t>
+      </w:r>
+      <w:bookmarkEnd w:id="10"/>
+    </w:p>
+    <w:sectPr>
+      <w:pgSz w:w="12240" w:h="15840"/>
+      <w:pgMar w:top="1440" w:right="1440" w:bottom="1440" w:left="1440" w:header="720" w:footer="720" w:gutter="0"/>
+      <w:cols w:space="720"/>
+    </w:sectPr>
   </w:body>
 </w:document>
 </file>
 
-<file path=word/comments.xml><?xml version="1.0" encoding="utf-8"?>
-<w:comments xmlns:w="http://schemas.openxmlformats.org/wordprocessingml/2006/main" xmlns:m="http://schemas.openxmlformats.org/officeDocument/2006/math" xmlns:r="http://schemas.openxmlformats.org/officeDocument/2006/relationships" xmlns:o="urn:schemas-microsoft-com:office:office" xmlns:v="urn:schemas-microsoft-com:vml" xmlns:w10="urn:schemas-microsoft-com:office:word" xmlns:a="http://schemas.openxmlformats.org/drawingml/2006/main" xmlns:pic="http://schemas.openxmlformats.org/drawingml/2006/picture" xmlns:wp="http://schemas.openxmlformats.org/drawingml/2006/wordprocessingDrawing"/>
+<file path=word/endnotes.xml><?xml version="1.0" encoding="utf-8"?>
+<w:endnotes xmlns:wpc="http://schemas.microsoft.com/office/word/2010/wordprocessingCanvas" xmlns:cx="http://schemas.microsoft.com/office/drawing/2014/chartex" xmlns:cx1="http://schemas.microsoft.com/office/drawing/2015/9/8/chartex" xmlns:cx2="http://schemas.microsoft.com/office/drawing/2015/10/21/chartex" xmlns:cx3="http://schemas.microsoft.com/office/drawing/2016/5/9/chartex" xmlns:cx4="http://schemas.microsoft.com/office/drawing/2016/5/10/chartex" xmlns:cx5="http://schemas.microsoft.com/office/drawing/2016/5/11/chartex" xmlns:cx6="http://schemas.microsoft.com/office/drawing/2016/5/12/chartex" xmlns:cx7="http://schemas.microsoft.com/office/drawing/2016/5/13/chartex" xmlns:cx8="http://schemas.microsoft.com/office/drawing/2016/5/14/chartex" xmlns:mc="http://schemas.openxmlformats.org/markup-compatibility/2006" xmlns:aink="http://schemas.microsoft.com/office/drawing/2016/ink" xmlns:am3d="http://schemas.microsoft.com/office/drawing/2017/model3d" xmlns:o="urn:schemas-microsoft-com:office:office" xmlns:r="http://schemas.openxmlformats.org/officeDocument/2006/relationships" xmlns:m="http://schemas.openxmlformats.org/officeDocument/2006/math" xmlns:v="urn:schemas-microsoft-com:vml" xmlns:wp14="http://schemas.microsoft.com/office/word/2010/wordprocessingDrawing" xmlns:wp="http://schemas.openxmlformats.org/drawingml/2006/wordprocessingDrawing" xmlns:w10="urn:schemas-microsoft-com:office:word" xmlns:w="http://schemas.openxmlformats.org/wordprocessingml/2006/main" xmlns:w14="http://schemas.microsoft.com/office/word/2010/wordml" xmlns:w15="http://schemas.microsoft.com/office/word/2012/wordml" xmlns:w16cid="http://schemas.microsoft.com/office/word/2016/wordml/cid" xmlns:w16se="http://schemas.microsoft.com/office/word/2015/wordml/symex" xmlns:wpg="http://schemas.microsoft.com/office/word/2010/wordprocessingGroup" xmlns:wpi="http://schemas.microsoft.com/office/word/2010/wordprocessingInk" xmlns:wne="http://schemas.microsoft.com/office/word/2006/wordml" xmlns:wps="http://schemas.microsoft.com/office/word/2010/wordprocessingShape" mc:Ignorable="w14 w15 w16se w16cid wp14">
+  <w:endnote w:type="separator" w:id="-1">
+    <w:p>
+      <w:pPr>
+        <w:spacing w:after="0"/>
+      </w:pPr>
+      <w:r>
+        <w:separator/>
+      </w:r>
+    </w:p>
+  </w:endnote>
+  <w:endnote w:type="continuationSeparator" w:id="0">
+    <w:p>
+      <w:pPr>
+        <w:spacing w:after="0"/>
+      </w:pPr>
+      <w:r>
+        <w:continuationSeparator/>
+      </w:r>
+    </w:p>
+  </w:endnote>
+</w:endnotes>
 </file>
 
 <file path=word/footnotes.xml><?xml version="1.0" encoding="utf-8"?>
-<w:footnotes xmlns:w="http://schemas.openxmlformats.org/wordprocessingml/2006/main" xmlns:m="http://schemas.openxmlformats.org/officeDocument/2006/math" xmlns:r="http://schemas.openxmlformats.org/officeDocument/2006/relationships" xmlns:o="urn:schemas-microsoft-com:office:office" xmlns:v="urn:schemas-microsoft-com:vml" xmlns:w10="urn:schemas-microsoft-com:office:word" xmlns:a="http://schemas.openxmlformats.org/drawingml/2006/main" xmlns:pic="http://schemas.openxmlformats.org/drawingml/2006/picture" xmlns:wp="http://schemas.openxmlformats.org/drawingml/2006/wordprocessingDrawing">
+<w:footnotes xmlns:wpc="http://schemas.microsoft.com/office/word/2010/wordprocessingCanvas" xmlns:cx="http://schemas.microsoft.com/office/drawing/2014/chartex" xmlns:cx1="http://schemas.microsoft.com/office/drawing/2015/9/8/chartex" xmlns:cx2="http://schemas.microsoft.com/office/drawing/2015/10/21/chartex" xmlns:cx3="http://schemas.microsoft.com/office/drawing/2016/5/9/chartex" xmlns:cx4="http://schemas.microsoft.com/office/drawing/2016/5/10/chartex" xmlns:cx5="http://schemas.microsoft.com/office/drawing/2016/5/11/chartex" xmlns:cx6="http://schemas.microsoft.com/office/drawing/2016/5/12/chartex" xmlns:cx7="http://schemas.microsoft.com/office/drawing/2016/5/13/chartex" xmlns:cx8="http://schemas.microsoft.com/office/drawing/2016/5/14/chartex" xmlns:mc="http://schemas.openxmlformats.org/markup-compatibility/2006" xmlns:aink="http://schemas.microsoft.com/office/drawing/2016/ink" xmlns:am3d="http://schemas.microsoft.com/office/drawing/2017/model3d" xmlns:o="urn:schemas-microsoft-com:office:office" xmlns:r="http://schemas.openxmlformats.org/officeDocument/2006/relationships" xmlns:m="http://schemas.openxmlformats.org/officeDocument/2006/math" xmlns:v="urn:schemas-microsoft-com:vml" xmlns:wp14="http://schemas.microsoft.com/office/word/2010/wordprocessingDrawing" xmlns:wp="http://schemas.openxmlformats.org/drawingml/2006/wordprocessingDrawing" xmlns:w10="urn:schemas-microsoft-com:office:word" xmlns:w="http://schemas.openxmlformats.org/wordprocessingml/2006/main" xmlns:w14="http://schemas.microsoft.com/office/word/2010/wordml" xmlns:w15="http://schemas.microsoft.com/office/word/2012/wordml" xmlns:w16cid="http://schemas.microsoft.com/office/word/2016/wordml/cid" xmlns:w16se="http://schemas.microsoft.com/office/word/2015/wordml/symex" xmlns:wpg="http://schemas.microsoft.com/office/word/2010/wordprocessingGroup" xmlns:wpi="http://schemas.microsoft.com/office/word/2010/wordprocessingInk" xmlns:wne="http://schemas.microsoft.com/office/word/2006/wordml" xmlns:wps="http://schemas.microsoft.com/office/word/2010/wordprocessingShape" mc:Ignorable="w14 w15 w16se w16cid wp14">
+  <w:footnote w:type="separator" w:id="-1">
+    <w:p>
+      <w:r>
+        <w:separator/>
+      </w:r>
+    </w:p>
+  </w:footnote>
   <w:footnote w:type="continuationSeparator" w:id="0">
     <w:p>
       <w:r>
         <w:continuationSeparator/>
-      </w:r>
-    </w:p>
-  </w:footnote>
-  <w:footnote w:type="separator" w:id="-1">
-    <w:p>
-      <w:r>
-        <w:separator/>
       </w:r>
     </w:p>
   </w:footnote>
@@ -659,10 +684,11 @@
 </file>
 
 <file path=word/numbering.xml><?xml version="1.0" encoding="utf-8"?>
-<w:numbering xmlns:w="http://schemas.openxmlformats.org/wordprocessingml/2006/main">
-  <w:abstractNum w:abstractNumId="990">
-    <w:nsid w:val="2c1ae401"/>
+<w:numbering xmlns:wpc="http://schemas.microsoft.com/office/word/2010/wordprocessingCanvas" xmlns:cx="http://schemas.microsoft.com/office/drawing/2014/chartex" xmlns:cx1="http://schemas.microsoft.com/office/drawing/2015/9/8/chartex" xmlns:cx2="http://schemas.microsoft.com/office/drawing/2015/10/21/chartex" xmlns:cx3="http://schemas.microsoft.com/office/drawing/2016/5/9/chartex" xmlns:cx4="http://schemas.microsoft.com/office/drawing/2016/5/10/chartex" xmlns:cx5="http://schemas.microsoft.com/office/drawing/2016/5/11/chartex" xmlns:cx6="http://schemas.microsoft.com/office/drawing/2016/5/12/chartex" xmlns:cx7="http://schemas.microsoft.com/office/drawing/2016/5/13/chartex" xmlns:cx8="http://schemas.microsoft.com/office/drawing/2016/5/14/chartex" xmlns:mc="http://schemas.openxmlformats.org/markup-compatibility/2006" xmlns:aink="http://schemas.microsoft.com/office/drawing/2016/ink" xmlns:am3d="http://schemas.microsoft.com/office/drawing/2017/model3d" xmlns:o="urn:schemas-microsoft-com:office:office" xmlns:r="http://schemas.openxmlformats.org/officeDocument/2006/relationships" xmlns:m="http://schemas.openxmlformats.org/officeDocument/2006/math" xmlns:v="urn:schemas-microsoft-com:vml" xmlns:wp14="http://schemas.microsoft.com/office/word/2010/wordprocessingDrawing" xmlns:wp="http://schemas.openxmlformats.org/drawingml/2006/wordprocessingDrawing" xmlns:w10="urn:schemas-microsoft-com:office:word" xmlns:w="http://schemas.openxmlformats.org/wordprocessingml/2006/main" xmlns:w14="http://schemas.microsoft.com/office/word/2010/wordml" xmlns:w15="http://schemas.microsoft.com/office/word/2012/wordml" xmlns:w16cid="http://schemas.microsoft.com/office/word/2016/wordml/cid" xmlns:w16se="http://schemas.microsoft.com/office/word/2015/wordml/symex" xmlns:wpg="http://schemas.microsoft.com/office/word/2010/wordprocessingGroup" xmlns:wpi="http://schemas.microsoft.com/office/word/2010/wordprocessingInk" xmlns:wne="http://schemas.microsoft.com/office/word/2006/wordml" xmlns:wps="http://schemas.microsoft.com/office/word/2010/wordprocessingShape" mc:Ignorable="w14 w15 w16se w16cid wp14">
+  <w:abstractNum w:abstractNumId="0" w15:restartNumberingAfterBreak="0">
+    <w:nsid w:val="2C1AE401"/>
     <w:multiLevelType w:val="multilevel"/>
+    <w:tmpl w:val="0EBC9D16"/>
     <w:lvl w:ilvl="0">
       <w:numFmt w:val="bullet"/>
       <w:lvlText w:val=" "/>
@@ -763,14 +789,14 @@
       </w:pPr>
     </w:lvl>
   </w:abstractNum>
-  <w:num w:numId="1000">
-    <w:abstractNumId w:val="990"/>
+  <w:num w:numId="1">
+    <w:abstractNumId w:val="0"/>
   </w:num>
 </w:numbering>
 </file>
 
 <file path=word/styles.xml><?xml version="1.0" encoding="utf-8"?>
-<w:styles xmlns:r="http://schemas.openxmlformats.org/officeDocument/2006/relationships" xmlns:w="http://schemas.openxmlformats.org/wordprocessingml/2006/main">
+<w:styles xmlns:mc="http://schemas.openxmlformats.org/markup-compatibility/2006" xmlns:r="http://schemas.openxmlformats.org/officeDocument/2006/relationships" xmlns:w="http://schemas.openxmlformats.org/wordprocessingml/2006/main" xmlns:w14="http://schemas.microsoft.com/office/word/2010/wordml" xmlns:w15="http://schemas.microsoft.com/office/word/2012/wordml" xmlns:w16cid="http://schemas.microsoft.com/office/word/2016/wordml/cid" xmlns:w16se="http://schemas.microsoft.com/office/word/2015/wordml/symex" mc:Ignorable="w14 w15 w16se w16cid">
   <w:docDefaults>
     <w:rPrDefault>
       <w:rPr>
@@ -786,19 +812,554 @@
       </w:pPr>
     </w:pPrDefault>
   </w:docDefaults>
-  <w:latentStyles w:defLockedState="0" w:defUIPriority="0" w:defSemiHidden="0" w:defUnhideWhenUsed="0" w:defQFormat="0" w:count="276"/>
+  <w:latentStyles w:defLockedState="0" w:defUIPriority="0" w:defSemiHidden="0" w:defUnhideWhenUsed="0" w:defQFormat="0" w:count="377">
+    <w:lsdException w:name="heading 4" w:semiHidden="1" w:unhideWhenUsed="1"/>
+    <w:lsdException w:name="index 1" w:semiHidden="1" w:unhideWhenUsed="1"/>
+    <w:lsdException w:name="index 2" w:semiHidden="1" w:unhideWhenUsed="1"/>
+    <w:lsdException w:name="index 3" w:semiHidden="1" w:unhideWhenUsed="1"/>
+    <w:lsdException w:name="index 4" w:semiHidden="1" w:unhideWhenUsed="1"/>
+    <w:lsdException w:name="index 5" w:semiHidden="1" w:unhideWhenUsed="1"/>
+    <w:lsdException w:name="index 6" w:semiHidden="1" w:unhideWhenUsed="1"/>
+    <w:lsdException w:name="index 7" w:semiHidden="1" w:unhideWhenUsed="1"/>
+    <w:lsdException w:name="index 8" w:semiHidden="1" w:unhideWhenUsed="1"/>
+    <w:lsdException w:name="index 9" w:semiHidden="1" w:unhideWhenUsed="1"/>
+    <w:lsdException w:name="toc 1" w:semiHidden="1" w:unhideWhenUsed="1"/>
+    <w:lsdException w:name="toc 2" w:semiHidden="1" w:unhideWhenUsed="1"/>
+    <w:lsdException w:name="toc 3" w:semiHidden="1" w:unhideWhenUsed="1"/>
+    <w:lsdException w:name="toc 4" w:semiHidden="1" w:unhideWhenUsed="1"/>
+    <w:lsdException w:name="toc 5" w:semiHidden="1" w:unhideWhenUsed="1"/>
+    <w:lsdException w:name="toc 6" w:semiHidden="1" w:unhideWhenUsed="1"/>
+    <w:lsdException w:name="toc 7" w:semiHidden="1" w:unhideWhenUsed="1"/>
+    <w:lsdException w:name="toc 8" w:semiHidden="1" w:unhideWhenUsed="1"/>
+    <w:lsdException w:name="toc 9" w:semiHidden="1" w:unhideWhenUsed="1"/>
+    <w:lsdException w:name="Normal Indent" w:semiHidden="1" w:unhideWhenUsed="1"/>
+    <w:lsdException w:name="footnote text" w:semiHidden="1" w:unhideWhenUsed="1"/>
+    <w:lsdException w:name="annotation text" w:semiHidden="1" w:unhideWhenUsed="1"/>
+    <w:lsdException w:name="header" w:semiHidden="1" w:unhideWhenUsed="1"/>
+    <w:lsdException w:name="footer" w:semiHidden="1" w:unhideWhenUsed="1"/>
+    <w:lsdException w:name="index heading" w:semiHidden="1" w:unhideWhenUsed="1"/>
+    <w:lsdException w:name="caption" w:semiHidden="1" w:unhideWhenUsed="1"/>
+    <w:lsdException w:name="table of figures" w:semiHidden="1" w:unhideWhenUsed="1"/>
+    <w:lsdException w:name="envelope address" w:semiHidden="1" w:unhideWhenUsed="1"/>
+    <w:lsdException w:name="envelope return" w:semiHidden="1" w:unhideWhenUsed="1"/>
+    <w:lsdException w:name="footnote reference" w:semiHidden="1" w:unhideWhenUsed="1"/>
+    <w:lsdException w:name="annotation reference" w:semiHidden="1" w:unhideWhenUsed="1"/>
+    <w:lsdException w:name="line number" w:semiHidden="1" w:unhideWhenUsed="1"/>
+    <w:lsdException w:name="page number" w:semiHidden="1" w:unhideWhenUsed="1"/>
+    <w:lsdException w:name="endnote reference" w:semiHidden="1" w:unhideWhenUsed="1"/>
+    <w:lsdException w:name="endnote text" w:semiHidden="1" w:unhideWhenUsed="1"/>
+    <w:lsdException w:name="table of authorities" w:semiHidden="1" w:unhideWhenUsed="1"/>
+    <w:lsdException w:name="macro" w:semiHidden="1" w:unhideWhenUsed="1"/>
+    <w:lsdException w:name="toa heading" w:semiHidden="1" w:unhideWhenUsed="1"/>
+    <w:lsdException w:name="List" w:semiHidden="1" w:unhideWhenUsed="1"/>
+    <w:lsdException w:name="List Bullet" w:semiHidden="1" w:unhideWhenUsed="1"/>
+    <w:lsdException w:name="List Number" w:semiHidden="1" w:unhideWhenUsed="1"/>
+    <w:lsdException w:name="List 2" w:semiHidden="1" w:unhideWhenUsed="1"/>
+    <w:lsdException w:name="List 3" w:semiHidden="1" w:unhideWhenUsed="1"/>
+    <w:lsdException w:name="List 5" w:semiHidden="1" w:unhideWhenUsed="1"/>
+    <w:lsdException w:name="List Bullet 2" w:semiHidden="1" w:unhideWhenUsed="1"/>
+    <w:lsdException w:name="List Bullet 5" w:semiHidden="1" w:unhideWhenUsed="1"/>
+    <w:lsdException w:name="List Number 2" w:semiHidden="1" w:unhideWhenUsed="1"/>
+    <w:lsdException w:name="List Number 3" w:semiHidden="1" w:unhideWhenUsed="1"/>
+    <w:lsdException w:name="List Number 4" w:semiHidden="1" w:unhideWhenUsed="1"/>
+    <w:lsdException w:name="List Number 5" w:semiHidden="1" w:unhideWhenUsed="1"/>
+    <w:lsdException w:name="Closing" w:semiHidden="1" w:unhideWhenUsed="1"/>
+    <w:lsdException w:name="Signature" w:semiHidden="1" w:unhideWhenUsed="1"/>
+    <w:lsdException w:name="Default Paragraph Font" w:semiHidden="1" w:unhideWhenUsed="1"/>
+    <w:lsdException w:name="Body Text" w:semiHidden="1" w:unhideWhenUsed="1"/>
+    <w:lsdException w:name="Body Text Indent" w:semiHidden="1" w:unhideWhenUsed="1"/>
+    <w:lsdException w:name="List Continue" w:semiHidden="1" w:unhideWhenUsed="1"/>
+    <w:lsdException w:name="List Continue 2" w:semiHidden="1" w:unhideWhenUsed="1"/>
+    <w:lsdException w:name="List Continue 3" w:semiHidden="1" w:unhideWhenUsed="1"/>
+    <w:lsdException w:name="List Continue 4" w:semiHidden="1" w:unhideWhenUsed="1"/>
+    <w:lsdException w:name="List Continue 5" w:semiHidden="1" w:unhideWhenUsed="1"/>
+    <w:lsdException w:name="Message Header" w:semiHidden="1" w:unhideWhenUsed="1"/>
+    <w:lsdException w:name="Salutation" w:semiHidden="1" w:unhideWhenUsed="1"/>
+    <w:lsdException w:name="Date" w:semiHidden="1" w:unhideWhenUsed="1"/>
+    <w:lsdException w:name="Body Text 3" w:semiHidden="1" w:unhideWhenUsed="1"/>
+    <w:lsdException w:name="Body Text Indent 2" w:semiHidden="1" w:unhideWhenUsed="1"/>
+    <w:lsdException w:name="Body Text Indent 3" w:semiHidden="1" w:unhideWhenUsed="1"/>
+    <w:lsdException w:name="Block Text" w:semiHidden="1" w:unhideWhenUsed="1"/>
+    <w:lsdException w:name="Hyperlink" w:semiHidden="1" w:unhideWhenUsed="1"/>
+    <w:lsdException w:name="FollowedHyperlink" w:semiHidden="1" w:unhideWhenUsed="1"/>
+    <w:lsdException w:name="Document Map" w:semiHidden="1" w:unhideWhenUsed="1"/>
+    <w:lsdException w:name="Plain Text" w:semiHidden="1" w:unhideWhenUsed="1"/>
+    <w:lsdException w:name="E-mail Signature" w:semiHidden="1" w:unhideWhenUsed="1"/>
+    <w:lsdException w:name="HTML Top of Form" w:semiHidden="1" w:unhideWhenUsed="1"/>
+    <w:lsdException w:name="HTML Bottom of Form" w:semiHidden="1" w:unhideWhenUsed="1"/>
+    <w:lsdException w:name="Normal (Web)" w:semiHidden="1" w:unhideWhenUsed="1"/>
+    <w:lsdException w:name="HTML Acronym" w:semiHidden="1" w:unhideWhenUsed="1"/>
+    <w:lsdException w:name="HTML Address" w:semiHidden="1" w:unhideWhenUsed="1"/>
+    <w:lsdException w:name="HTML Cite" w:semiHidden="1" w:unhideWhenUsed="1"/>
+    <w:lsdException w:name="HTML Code" w:semiHidden="1" w:unhideWhenUsed="1"/>
+    <w:lsdException w:name="HTML Definition" w:semiHidden="1" w:unhideWhenUsed="1"/>
+    <w:lsdException w:name="HTML Keyboard" w:semiHidden="1" w:unhideWhenUsed="1"/>
+    <w:lsdException w:name="HTML Preformatted" w:semiHidden="1" w:unhideWhenUsed="1"/>
+    <w:lsdException w:name="HTML Sample" w:semiHidden="1" w:unhideWhenUsed="1"/>
+    <w:lsdException w:name="HTML Typewriter" w:semiHidden="1" w:unhideWhenUsed="1"/>
+    <w:lsdException w:name="HTML Variable" w:semiHidden="1" w:unhideWhenUsed="1"/>
+    <w:lsdException w:name="Normal Table" w:semiHidden="1" w:unhideWhenUsed="1"/>
+    <w:lsdException w:name="annotation subject" w:semiHidden="1" w:unhideWhenUsed="1"/>
+    <w:lsdException w:name="No List" w:semiHidden="1" w:unhideWhenUsed="1"/>
+    <w:lsdException w:name="Outline List 1" w:semiHidden="1" w:unhideWhenUsed="1"/>
+    <w:lsdException w:name="Outline List 2" w:semiHidden="1" w:unhideWhenUsed="1"/>
+    <w:lsdException w:name="Outline List 3" w:semiHidden="1" w:unhideWhenUsed="1"/>
+    <w:lsdException w:name="Table Simple 1" w:semiHidden="1" w:unhideWhenUsed="1"/>
+    <w:lsdException w:name="Table Simple 2" w:semiHidden="1" w:unhideWhenUsed="1"/>
+    <w:lsdException w:name="Table Simple 3" w:semiHidden="1" w:unhideWhenUsed="1"/>
+    <w:lsdException w:name="Table Classic 1" w:semiHidden="1" w:unhideWhenUsed="1"/>
+    <w:lsdException w:name="Table Classic 2" w:semiHidden="1" w:unhideWhenUsed="1"/>
+    <w:lsdException w:name="Table Classic 3" w:semiHidden="1" w:unhideWhenUsed="1"/>
+    <w:lsdException w:name="Table Classic 4" w:semiHidden="1" w:unhideWhenUsed="1"/>
+    <w:lsdException w:name="Table Colorful 1" w:semiHidden="1" w:unhideWhenUsed="1"/>
+    <w:lsdException w:name="Table Colorful 2" w:semiHidden="1" w:unhideWhenUsed="1"/>
+    <w:lsdException w:name="Table Colorful 3" w:semiHidden="1" w:unhideWhenUsed="1"/>
+    <w:lsdException w:name="Table Columns 1" w:semiHidden="1" w:unhideWhenUsed="1"/>
+    <w:lsdException w:name="Table Columns 2" w:semiHidden="1" w:unhideWhenUsed="1"/>
+    <w:lsdException w:name="Table Columns 3" w:semiHidden="1" w:unhideWhenUsed="1"/>
+    <w:lsdException w:name="Table Columns 4" w:semiHidden="1" w:unhideWhenUsed="1"/>
+    <w:lsdException w:name="Table Columns 5" w:semiHidden="1" w:unhideWhenUsed="1"/>
+    <w:lsdException w:name="Table Grid 1" w:semiHidden="1" w:unhideWhenUsed="1"/>
+    <w:lsdException w:name="Table Grid 2" w:semiHidden="1" w:unhideWhenUsed="1"/>
+    <w:lsdException w:name="Table Grid 3" w:semiHidden="1" w:unhideWhenUsed="1"/>
+    <w:lsdException w:name="Table Grid 4" w:semiHidden="1" w:unhideWhenUsed="1"/>
+    <w:lsdException w:name="Table Grid 5" w:semiHidden="1" w:unhideWhenUsed="1"/>
+    <w:lsdException w:name="Table Grid 6" w:semiHidden="1" w:unhideWhenUsed="1"/>
+    <w:lsdException w:name="Table Grid 7" w:semiHidden="1" w:unhideWhenUsed="1"/>
+    <w:lsdException w:name="Table Grid 8" w:semiHidden="1" w:unhideWhenUsed="1"/>
+    <w:lsdException w:name="Table List 1" w:semiHidden="1" w:unhideWhenUsed="1"/>
+    <w:lsdException w:name="Table List 2" w:semiHidden="1" w:unhideWhenUsed="1"/>
+    <w:lsdException w:name="Table List 3" w:semiHidden="1" w:unhideWhenUsed="1"/>
+    <w:lsdException w:name="Table List 4" w:semiHidden="1" w:unhideWhenUsed="1"/>
+    <w:lsdException w:name="Table List 5" w:semiHidden="1" w:unhideWhenUsed="1"/>
+    <w:lsdException w:name="Table List 6" w:semiHidden="1" w:unhideWhenUsed="1"/>
+    <w:lsdException w:name="Table List 7" w:semiHidden="1" w:unhideWhenUsed="1"/>
+    <w:lsdException w:name="Table List 8" w:semiHidden="1" w:unhideWhenUsed="1"/>
+    <w:lsdException w:name="Table 3D effects 1" w:semiHidden="1" w:unhideWhenUsed="1"/>
+    <w:lsdException w:name="Table 3D effects 2" w:semiHidden="1" w:unhideWhenUsed="1"/>
+    <w:lsdException w:name="Table 3D effects 3" w:semiHidden="1" w:unhideWhenUsed="1"/>
+    <w:lsdException w:name="Table Contemporary" w:semiHidden="1" w:unhideWhenUsed="1"/>
+    <w:lsdException w:name="Table Elegant" w:semiHidden="1" w:unhideWhenUsed="1"/>
+    <w:lsdException w:name="Table Professional" w:semiHidden="1" w:unhideWhenUsed="1"/>
+    <w:lsdException w:name="Table Subtle 1" w:semiHidden="1" w:unhideWhenUsed="1"/>
+    <w:lsdException w:name="Table Subtle 2" w:semiHidden="1" w:unhideWhenUsed="1"/>
+    <w:lsdException w:name="Table Web 1" w:semiHidden="1" w:unhideWhenUsed="1"/>
+    <w:lsdException w:name="Table Web 2" w:semiHidden="1" w:unhideWhenUsed="1"/>
+    <w:lsdException w:name="Table Web 3" w:semiHidden="1" w:unhideWhenUsed="1"/>
+    <w:lsdException w:name="Balloon Text" w:semiHidden="1" w:unhideWhenUsed="1"/>
+    <w:lsdException w:name="Table Theme" w:semiHidden="1" w:unhideWhenUsed="1"/>
+    <w:lsdException w:name="Placeholder Text" w:semiHidden="1"/>
+    <w:lsdException w:name="Light Shading"/>
+    <w:lsdException w:name="Medium Grid 2"/>
+    <w:lsdException w:name="Medium Grid 3"/>
+    <w:lsdException w:name="Dark List"/>
+    <w:lsdException w:name="Colorful Shading"/>
+    <w:lsdException w:name="Colorful List"/>
+    <w:lsdException w:name="Colorful Grid"/>
+    <w:lsdException w:name="Light Shading Accent 1"/>
+    <w:lsdException w:name="Light List Accent 1"/>
+    <w:lsdException w:name="Light Grid Accent 1"/>
+    <w:lsdException w:name="Medium Shading 1 Accent 1"/>
+    <w:lsdException w:name="Medium Shading 2 Accent 1"/>
+    <w:lsdException w:name="Medium List 1 Accent 1"/>
+    <w:lsdException w:name="Revision" w:semiHidden="1"/>
+    <w:lsdException w:name="Medium List 2 Accent 1"/>
+    <w:lsdException w:name="Medium Grid 1 Accent 1"/>
+    <w:lsdException w:name="Medium Grid 2 Accent 1"/>
+    <w:lsdException w:name="Medium Grid 3 Accent 1"/>
+    <w:lsdException w:name="Dark List Accent 1"/>
+    <w:lsdException w:name="Colorful Shading Accent 1"/>
+    <w:lsdException w:name="Colorful List Accent 1"/>
+    <w:lsdException w:name="Colorful Grid Accent 1"/>
+    <w:lsdException w:name="Light Shading Accent 2"/>
+    <w:lsdException w:name="Light List Accent 2"/>
+    <w:lsdException w:name="Light Grid Accent 2"/>
+    <w:lsdException w:name="Medium Shading 1 Accent 2"/>
+    <w:lsdException w:name="Medium Shading 2 Accent 2"/>
+    <w:lsdException w:name="Medium List 1 Accent 2"/>
+    <w:lsdException w:name="Medium List 2 Accent 2"/>
+    <w:lsdException w:name="Medium Grid 1 Accent 2"/>
+    <w:lsdException w:name="Medium Grid 2 Accent 2"/>
+    <w:lsdException w:name="Medium Grid 3 Accent 2"/>
+    <w:lsdException w:name="Dark List Accent 2"/>
+    <w:lsdException w:name="Colorful Shading Accent 2"/>
+    <w:lsdException w:name="Colorful List Accent 2"/>
+    <w:lsdException w:name="Colorful Grid Accent 2"/>
+    <w:lsdException w:name="Light Shading Accent 3"/>
+    <w:lsdException w:name="Light List Accent 3"/>
+    <w:lsdException w:name="Light Grid Accent 3"/>
+    <w:lsdException w:name="Medium Shading 1 Accent 3"/>
+    <w:lsdException w:name="Medium Shading 2 Accent 3"/>
+    <w:lsdException w:name="Medium List 1 Accent 3"/>
+    <w:lsdException w:name="Medium List 2 Accent 3"/>
+    <w:lsdException w:name="Medium Grid 1 Accent 3"/>
+    <w:lsdException w:name="Medium Grid 2 Accent 3"/>
+    <w:lsdException w:name="Medium Grid 3 Accent 3"/>
+    <w:lsdException w:name="Dark List Accent 3"/>
+    <w:lsdException w:name="Colorful Shading Accent 3"/>
+    <w:lsdException w:name="Colorful List Accent 3"/>
+    <w:lsdException w:name="Colorful Grid Accent 3"/>
+    <w:lsdException w:name="Light Shading Accent 4"/>
+    <w:lsdException w:name="Light List Accent 4"/>
+    <w:lsdException w:name="Light Grid Accent 4"/>
+    <w:lsdException w:name="Medium Shading 1 Accent 4"/>
+    <w:lsdException w:name="Medium Shading 2 Accent 4"/>
+    <w:lsdException w:name="Medium List 1 Accent 4"/>
+    <w:lsdException w:name="Medium List 2 Accent 4"/>
+    <w:lsdException w:name="Medium Grid 1 Accent 4"/>
+    <w:lsdException w:name="Medium Grid 2 Accent 4"/>
+    <w:lsdException w:name="Medium Grid 3 Accent 4"/>
+    <w:lsdException w:name="Dark List Accent 4"/>
+    <w:lsdException w:name="Colorful Shading Accent 4"/>
+    <w:lsdException w:name="Colorful List Accent 4"/>
+    <w:lsdException w:name="Colorful Grid Accent 4"/>
+    <w:lsdException w:name="Light Shading Accent 5"/>
+    <w:lsdException w:name="Light List Accent 5"/>
+    <w:lsdException w:name="Light Grid Accent 5"/>
+    <w:lsdException w:name="Medium Shading 1 Accent 5"/>
+    <w:lsdException w:name="Medium Shading 2 Accent 5"/>
+    <w:lsdException w:name="Medium List 1 Accent 5"/>
+    <w:lsdException w:name="Medium List 2 Accent 5"/>
+    <w:lsdException w:name="Medium Grid 1 Accent 5"/>
+    <w:lsdException w:name="Medium Grid 2 Accent 5"/>
+    <w:lsdException w:name="Medium Grid 3 Accent 5"/>
+    <w:lsdException w:name="Dark List Accent 5"/>
+    <w:lsdException w:name="Colorful Shading Accent 5"/>
+    <w:lsdException w:name="Colorful List Accent 5"/>
+    <w:lsdException w:name="Colorful Grid Accent 5"/>
+    <w:lsdException w:name="Light Shading Accent 6"/>
+    <w:lsdException w:name="Light List Accent 6"/>
+    <w:lsdException w:name="Light Grid Accent 6"/>
+    <w:lsdException w:name="Medium Shading 1 Accent 6"/>
+    <w:lsdException w:name="Medium Shading 2 Accent 6"/>
+    <w:lsdException w:name="Medium List 1 Accent 6"/>
+    <w:lsdException w:name="Medium List 2 Accent 6"/>
+    <w:lsdException w:name="Medium Grid 1 Accent 6"/>
+    <w:lsdException w:name="Medium Grid 2 Accent 6"/>
+    <w:lsdException w:name="Medium Grid 3 Accent 6"/>
+    <w:lsdException w:name="Dark List Accent 6"/>
+    <w:lsdException w:name="Colorful Shading Accent 6"/>
+    <w:lsdException w:name="Colorful List Accent 6"/>
+    <w:lsdException w:name="Colorful Grid Accent 6"/>
+    <w:lsdException w:name="Bibliography" w:semiHidden="1" w:unhideWhenUsed="1"/>
+    <w:lsdException w:name="TOC Heading" w:semiHidden="1" w:unhideWhenUsed="1"/>
+    <w:lsdException w:name="Grid Table 4" w:uiPriority="49"/>
+    <w:lsdException w:name="Grid Table 5 Dark" w:uiPriority="50"/>
+    <w:lsdException w:name="Grid Table 6 Colorful" w:uiPriority="51"/>
+    <w:lsdException w:name="Grid Table 7 Colorful" w:uiPriority="52"/>
+    <w:lsdException w:name="Grid Table 1 Light Accent 1" w:uiPriority="46"/>
+    <w:lsdException w:name="Grid Table 2 Accent 1" w:uiPriority="47"/>
+    <w:lsdException w:name="Grid Table 3 Accent 1" w:uiPriority="48"/>
+    <w:lsdException w:name="Grid Table 4 Accent 1" w:uiPriority="49"/>
+    <w:lsdException w:name="Grid Table 5 Dark Accent 1" w:uiPriority="50"/>
+    <w:lsdException w:name="Grid Table 6 Colorful Accent 1" w:uiPriority="51"/>
+    <w:lsdException w:name="Grid Table 7 Colorful Accent 1" w:uiPriority="52"/>
+    <w:lsdException w:name="Grid Table 1 Light Accent 2" w:uiPriority="46"/>
+    <w:lsdException w:name="Grid Table 2 Accent 2" w:uiPriority="47"/>
+    <w:lsdException w:name="Grid Table 3 Accent 2" w:uiPriority="48"/>
+    <w:lsdException w:name="Grid Table 4 Accent 2" w:uiPriority="49"/>
+    <w:lsdException w:name="Grid Table 5 Dark Accent 2" w:uiPriority="50"/>
+    <w:lsdException w:name="Grid Table 6 Colorful Accent 2" w:uiPriority="51"/>
+    <w:lsdException w:name="Grid Table 7 Colorful Accent 2" w:uiPriority="52"/>
+    <w:lsdException w:name="Grid Table 1 Light Accent 3" w:uiPriority="46"/>
+    <w:lsdException w:name="Grid Table 2 Accent 3" w:uiPriority="47"/>
+    <w:lsdException w:name="Grid Table 3 Accent 3" w:uiPriority="48"/>
+    <w:lsdException w:name="Grid Table 4 Accent 3" w:uiPriority="49"/>
+    <w:lsdException w:name="Grid Table 5 Dark Accent 3" w:uiPriority="50"/>
+    <w:lsdException w:name="Grid Table 6 Colorful Accent 3" w:uiPriority="51"/>
+    <w:lsdException w:name="Grid Table 7 Colorful Accent 3" w:uiPriority="52"/>
+    <w:lsdException w:name="Grid Table 1 Light Accent 4" w:uiPriority="46"/>
+    <w:lsdException w:name="Grid Table 2 Accent 4" w:uiPriority="47"/>
+    <w:lsdException w:name="Grid Table 3 Accent 4" w:uiPriority="48"/>
+    <w:lsdException w:name="Grid Table 4 Accent 4" w:uiPriority="49"/>
+    <w:lsdException w:name="Grid Table 5 Dark Accent 4" w:uiPriority="50"/>
+    <w:lsdException w:name="Grid Table 6 Colorful Accent 4" w:uiPriority="51"/>
+    <w:lsdException w:name="Grid Table 7 Colorful Accent 4" w:uiPriority="52"/>
+    <w:lsdException w:name="Grid Table 1 Light Accent 5" w:uiPriority="46"/>
+    <w:lsdException w:name="Grid Table 2 Accent 5" w:uiPriority="47"/>
+    <w:lsdException w:name="Grid Table 3 Accent 5" w:uiPriority="48"/>
+    <w:lsdException w:name="Grid Table 4 Accent 5" w:uiPriority="49"/>
+    <w:lsdException w:name="Grid Table 5 Dark Accent 5" w:uiPriority="50"/>
+    <w:lsdException w:name="Grid Table 6 Colorful Accent 5" w:uiPriority="51"/>
+    <w:lsdException w:name="Grid Table 7 Colorful Accent 5" w:uiPriority="52"/>
+    <w:lsdException w:name="Grid Table 1 Light Accent 6" w:uiPriority="46"/>
+    <w:lsdException w:name="Grid Table 2 Accent 6" w:uiPriority="47"/>
+    <w:lsdException w:name="Grid Table 3 Accent 6" w:uiPriority="48"/>
+    <w:lsdException w:name="Grid Table 4 Accent 6" w:uiPriority="49"/>
+    <w:lsdException w:name="Grid Table 5 Dark Accent 6" w:uiPriority="50"/>
+    <w:lsdException w:name="Grid Table 6 Colorful Accent 6" w:uiPriority="51"/>
+    <w:lsdException w:name="Grid Table 7 Colorful Accent 6" w:uiPriority="52"/>
+    <w:lsdException w:name="List Table 1 Light" w:uiPriority="46"/>
+    <w:lsdException w:name="List Table 2" w:uiPriority="47"/>
+    <w:lsdException w:name="List Table 3" w:uiPriority="48"/>
+    <w:lsdException w:name="List Table 4" w:uiPriority="49"/>
+    <w:lsdException w:name="List Table 5 Dark" w:uiPriority="50"/>
+    <w:lsdException w:name="List Table 6 Colorful" w:uiPriority="51"/>
+    <w:lsdException w:name="List Table 7 Colorful" w:uiPriority="52"/>
+    <w:lsdException w:name="List Table 1 Light Accent 1" w:uiPriority="46"/>
+    <w:lsdException w:name="List Table 2 Accent 1" w:uiPriority="47"/>
+    <w:lsdException w:name="List Table 3 Accent 1" w:uiPriority="48"/>
+    <w:lsdException w:name="List Table 4 Accent 1" w:uiPriority="49"/>
+    <w:lsdException w:name="List Table 5 Dark Accent 1" w:uiPriority="50"/>
+    <w:lsdException w:name="List Table 6 Colorful Accent 1" w:uiPriority="51"/>
+    <w:lsdException w:name="List Table 7 Colorful Accent 1" w:uiPriority="52"/>
+    <w:lsdException w:name="List Table 1 Light Accent 2" w:uiPriority="46"/>
+    <w:lsdException w:name="List Table 2 Accent 2" w:uiPriority="47"/>
+    <w:lsdException w:name="List Table 3 Accent 2" w:uiPriority="48"/>
+    <w:lsdException w:name="List Table 4 Accent 2" w:uiPriority="49"/>
+    <w:lsdException w:name="List Table 5 Dark Accent 2" w:uiPriority="50"/>
+    <w:lsdException w:name="List Table 6 Colorful Accent 2" w:uiPriority="51"/>
+    <w:lsdException w:name="List Table 7 Colorful Accent 2" w:uiPriority="52"/>
+    <w:lsdException w:name="List Table 1 Light Accent 3" w:uiPriority="46"/>
+    <w:lsdException w:name="List Table 2 Accent 3" w:uiPriority="47"/>
+    <w:lsdException w:name="List Table 3 Accent 3" w:uiPriority="48"/>
+    <w:lsdException w:name="List Table 4 Accent 3" w:uiPriority="49"/>
+    <w:lsdException w:name="List Table 5 Dark Accent 3" w:uiPriority="50"/>
+    <w:lsdException w:name="List Table 6 Colorful Accent 3" w:uiPriority="51"/>
+    <w:lsdException w:name="List Table 7 Colorful Accent 3" w:uiPriority="52"/>
+    <w:lsdException w:name="List Table 1 Light Accent 4" w:uiPriority="46"/>
+    <w:lsdException w:name="List Table 2 Accent 4" w:uiPriority="47"/>
+    <w:lsdException w:name="List Table 3 Accent 4" w:uiPriority="48"/>
+    <w:lsdException w:name="List Table 4 Accent 4" w:uiPriority="49"/>
+    <w:lsdException w:name="List Table 5 Dark Accent 4" w:uiPriority="50"/>
+    <w:lsdException w:name="List Table 6 Colorful Accent 4" w:uiPriority="51"/>
+    <w:lsdException w:name="List Table 7 Colorful Accent 4" w:uiPriority="52"/>
+    <w:lsdException w:name="List Table 1 Light Accent 5" w:uiPriority="46"/>
+    <w:lsdException w:name="List Table 2 Accent 5" w:uiPriority="47"/>
+    <w:lsdException w:name="List Table 3 Accent 5" w:uiPriority="48"/>
+    <w:lsdException w:name="List Table 4 Accent 5" w:uiPriority="49"/>
+    <w:lsdException w:name="List Table 5 Dark Accent 5" w:uiPriority="50"/>
+    <w:lsdException w:name="List Table 6 Colorful Accent 5" w:uiPriority="51"/>
+    <w:lsdException w:name="List Table 7 Colorful Accent 5" w:uiPriority="52"/>
+    <w:lsdException w:name="List Table 1 Light Accent 6" w:uiPriority="46"/>
+    <w:lsdException w:name="List Table 2 Accent 6" w:uiPriority="47"/>
+    <w:lsdException w:name="List Table 3 Accent 6" w:uiPriority="48"/>
+    <w:lsdException w:name="List Table 4 Accent 6" w:uiPriority="49"/>
+    <w:lsdException w:name="List Table 5 Dark Accent 6" w:uiPriority="50"/>
+    <w:lsdException w:name="List Table 6 Colorful Accent 6" w:uiPriority="51"/>
+    <w:lsdException w:name="List Table 7 Colorful Accent 6" w:uiPriority="52"/>
+    <w:lsdException w:name="Mention" w:semiHidden="1" w:uiPriority="99" w:unhideWhenUsed="1"/>
+    <w:lsdException w:name="Smart Hyperlink" w:semiHidden="1" w:uiPriority="99" w:unhideWhenUsed="1"/>
+    <w:lsdException w:name="Hashtag" w:semiHidden="1" w:uiPriority="99" w:unhideWhenUsed="1"/>
+    <w:lsdException w:name="Unresolved Mention" w:semiHidden="1" w:uiPriority="99" w:unhideWhenUsed="1"/>
+    <w:lsdException w:name="Smart Link" w:semiHidden="1" w:uiPriority="99" w:unhideWhenUsed="1"/>
+    <w:lsdException w:name="Smart Link Error" w:semiHidden="1" w:uiPriority="99" w:unhideWhenUsed="1"/>
+  </w:latentStyles>
   <w:style w:type="paragraph" w:default="1" w:styleId="Normal">
     <w:name w:val="Normal"/>
     <w:qFormat/>
   </w:style>
+  <w:style w:type="paragraph" w:styleId="Heading1">
+    <w:name w:val="heading 1"/>
+    <w:basedOn w:val="Normal"/>
+    <w:next w:val="BodyText"/>
+    <w:uiPriority w:val="9"/>
+    <w:qFormat/>
+    <w:pPr>
+      <w:keepNext/>
+      <w:keepLines/>
+      <w:spacing w:before="480" w:after="0"/>
+      <w:outlineLvl w:val="0"/>
+    </w:pPr>
+    <w:rPr>
+      <w:rFonts w:asciiTheme="majorHAnsi" w:eastAsiaTheme="majorEastAsia" w:hAnsiTheme="majorHAnsi" w:cstheme="majorBidi"/>
+      <w:b/>
+      <w:bCs/>
+      <w:color w:val="345A8A" w:themeColor="accent1" w:themeShade="B5"/>
+      <w:sz w:val="32"/>
+      <w:szCs w:val="32"/>
+    </w:rPr>
+  </w:style>
+  <w:style w:type="paragraph" w:styleId="Heading2">
+    <w:name w:val="heading 2"/>
+    <w:basedOn w:val="Normal"/>
+    <w:next w:val="BodyText"/>
+    <w:uiPriority w:val="9"/>
+    <w:unhideWhenUsed/>
+    <w:qFormat/>
+    <w:pPr>
+      <w:keepNext/>
+      <w:keepLines/>
+      <w:spacing w:before="200" w:after="0"/>
+      <w:outlineLvl w:val="1"/>
+    </w:pPr>
+    <w:rPr>
+      <w:rFonts w:asciiTheme="majorHAnsi" w:eastAsiaTheme="majorEastAsia" w:hAnsiTheme="majorHAnsi" w:cstheme="majorBidi"/>
+      <w:b/>
+      <w:bCs/>
+      <w:color w:val="4F81BD" w:themeColor="accent1"/>
+      <w:sz w:val="32"/>
+      <w:szCs w:val="32"/>
+    </w:rPr>
+  </w:style>
+  <w:style w:type="paragraph" w:styleId="Heading3">
+    <w:name w:val="heading 3"/>
+    <w:basedOn w:val="Normal"/>
+    <w:next w:val="BodyText"/>
+    <w:uiPriority w:val="9"/>
+    <w:unhideWhenUsed/>
+    <w:qFormat/>
+    <w:pPr>
+      <w:keepNext/>
+      <w:keepLines/>
+      <w:spacing w:before="200" w:after="0"/>
+      <w:outlineLvl w:val="2"/>
+    </w:pPr>
+    <w:rPr>
+      <w:rFonts w:asciiTheme="majorHAnsi" w:eastAsiaTheme="majorEastAsia" w:hAnsiTheme="majorHAnsi" w:cstheme="majorBidi"/>
+      <w:b/>
+      <w:bCs/>
+      <w:color w:val="4F81BD" w:themeColor="accent1"/>
+      <w:sz w:val="28"/>
+      <w:szCs w:val="28"/>
+    </w:rPr>
+  </w:style>
+  <w:style w:type="paragraph" w:styleId="Heading4">
+    <w:name w:val="heading 4"/>
+    <w:basedOn w:val="Normal"/>
+    <w:next w:val="BodyText"/>
+    <w:uiPriority w:val="9"/>
+    <w:unhideWhenUsed/>
+    <w:qFormat/>
+    <w:pPr>
+      <w:keepNext/>
+      <w:keepLines/>
+      <w:spacing w:before="200" w:after="0"/>
+      <w:outlineLvl w:val="3"/>
+    </w:pPr>
+    <w:rPr>
+      <w:rFonts w:asciiTheme="majorHAnsi" w:eastAsiaTheme="majorEastAsia" w:hAnsiTheme="majorHAnsi" w:cstheme="majorBidi"/>
+      <w:b/>
+      <w:bCs/>
+      <w:color w:val="4F81BD" w:themeColor="accent1"/>
+    </w:rPr>
+  </w:style>
+  <w:style w:type="paragraph" w:styleId="Heading5">
+    <w:name w:val="heading 5"/>
+    <w:basedOn w:val="Normal"/>
+    <w:next w:val="BodyText"/>
+    <w:uiPriority w:val="9"/>
+    <w:unhideWhenUsed/>
+    <w:qFormat/>
+    <w:pPr>
+      <w:keepNext/>
+      <w:keepLines/>
+      <w:spacing w:before="200" w:after="0"/>
+      <w:outlineLvl w:val="4"/>
+    </w:pPr>
+    <w:rPr>
+      <w:rFonts w:asciiTheme="majorHAnsi" w:eastAsiaTheme="majorEastAsia" w:hAnsiTheme="majorHAnsi" w:cstheme="majorBidi"/>
+      <w:i/>
+      <w:iCs/>
+      <w:color w:val="4F81BD" w:themeColor="accent1"/>
+    </w:rPr>
+  </w:style>
+  <w:style w:type="paragraph" w:styleId="Heading6">
+    <w:name w:val="heading 6"/>
+    <w:basedOn w:val="Normal"/>
+    <w:next w:val="BodyText"/>
+    <w:uiPriority w:val="9"/>
+    <w:unhideWhenUsed/>
+    <w:qFormat/>
+    <w:pPr>
+      <w:keepNext/>
+      <w:keepLines/>
+      <w:spacing w:before="200" w:after="0"/>
+      <w:outlineLvl w:val="5"/>
+    </w:pPr>
+    <w:rPr>
+      <w:rFonts w:asciiTheme="majorHAnsi" w:eastAsiaTheme="majorEastAsia" w:hAnsiTheme="majorHAnsi" w:cstheme="majorBidi"/>
+      <w:color w:val="4F81BD" w:themeColor="accent1"/>
+    </w:rPr>
+  </w:style>
+  <w:style w:type="paragraph" w:styleId="Heading7">
+    <w:name w:val="heading 7"/>
+    <w:basedOn w:val="Normal"/>
+    <w:next w:val="BodyText"/>
+    <w:uiPriority w:val="9"/>
+    <w:unhideWhenUsed/>
+    <w:qFormat/>
+    <w:pPr>
+      <w:keepNext/>
+      <w:keepLines/>
+      <w:spacing w:before="200" w:after="0"/>
+      <w:outlineLvl w:val="6"/>
+    </w:pPr>
+    <w:rPr>
+      <w:rFonts w:asciiTheme="majorHAnsi" w:eastAsiaTheme="majorEastAsia" w:hAnsiTheme="majorHAnsi" w:cstheme="majorBidi"/>
+      <w:color w:val="4F81BD" w:themeColor="accent1"/>
+    </w:rPr>
+  </w:style>
+  <w:style w:type="paragraph" w:styleId="Heading8">
+    <w:name w:val="heading 8"/>
+    <w:basedOn w:val="Normal"/>
+    <w:next w:val="BodyText"/>
+    <w:uiPriority w:val="9"/>
+    <w:unhideWhenUsed/>
+    <w:qFormat/>
+    <w:pPr>
+      <w:keepNext/>
+      <w:keepLines/>
+      <w:spacing w:before="200" w:after="0"/>
+      <w:outlineLvl w:val="7"/>
+    </w:pPr>
+    <w:rPr>
+      <w:rFonts w:asciiTheme="majorHAnsi" w:eastAsiaTheme="majorEastAsia" w:hAnsiTheme="majorHAnsi" w:cstheme="majorBidi"/>
+      <w:color w:val="4F81BD" w:themeColor="accent1"/>
+    </w:rPr>
+  </w:style>
+  <w:style w:type="paragraph" w:styleId="Heading9">
+    <w:name w:val="heading 9"/>
+    <w:basedOn w:val="Normal"/>
+    <w:next w:val="BodyText"/>
+    <w:uiPriority w:val="9"/>
+    <w:unhideWhenUsed/>
+    <w:qFormat/>
+    <w:pPr>
+      <w:keepNext/>
+      <w:keepLines/>
+      <w:spacing w:before="200" w:after="0"/>
+      <w:outlineLvl w:val="8"/>
+    </w:pPr>
+    <w:rPr>
+      <w:rFonts w:asciiTheme="majorHAnsi" w:eastAsiaTheme="majorEastAsia" w:hAnsiTheme="majorHAnsi" w:cstheme="majorBidi"/>
+      <w:color w:val="4F81BD" w:themeColor="accent1"/>
+    </w:rPr>
+  </w:style>
+  <w:style w:type="character" w:default="1" w:styleId="DefaultParagraphFont">
+    <w:name w:val="Default Paragraph Font"/>
+    <w:uiPriority w:val="1"/>
+    <w:semiHidden/>
+    <w:unhideWhenUsed/>
+  </w:style>
+  <w:style w:type="table" w:default="1" w:styleId="TableNormal">
+    <w:name w:val="Normal Table"/>
+    <w:uiPriority w:val="99"/>
+    <w:semiHidden/>
+    <w:unhideWhenUsed/>
+    <w:tblPr>
+      <w:tblInd w:w="0" w:type="dxa"/>
+      <w:tblCellMar>
+        <w:top w:w="0" w:type="dxa"/>
+        <w:left w:w="108" w:type="dxa"/>
+        <w:bottom w:w="0" w:type="dxa"/>
+        <w:right w:w="108" w:type="dxa"/>
+      </w:tblCellMar>
+    </w:tblPr>
+  </w:style>
+  <w:style w:type="numbering" w:default="1" w:styleId="NoList">
+    <w:name w:val="No List"/>
+    <w:uiPriority w:val="99"/>
+    <w:semiHidden/>
+    <w:unhideWhenUsed/>
+  </w:style>
   <w:style w:type="paragraph" w:styleId="BodyText">
     <w:name w:val="Body Text"/>
     <w:basedOn w:val="Normal"/>
-    <w:link w:val="BodyTextChar"/>
+    <w:qFormat/>
     <w:pPr>
       <w:spacing w:before="180" w:after="180"/>
     </w:pPr>
-    <w:qFormat/>
   </w:style>
   <w:style w:type="paragraph" w:customStyle="1" w:styleId="FirstParagraph">
     <w:name w:val="First Paragraph"/>
@@ -840,10 +1401,7 @@
     <w:next w:val="BodyText"/>
     <w:qFormat/>
     <w:pPr>
-      <w:keepNext/>
-      <w:keepLines/>
-      <w:spacing w:before="240" w:after="240"/>
-      <w:jc w:val="center"/>
+      <w:spacing w:before="240"/>
     </w:pPr>
     <w:rPr>
       <w:sz w:val="30"/>
@@ -888,199 +1446,7 @@
   <w:style w:type="paragraph" w:styleId="Bibliography">
     <w:name w:val="Bibliography"/>
     <w:basedOn w:val="Normal"/>
-    <w:next w:val="Bibliography"/>
     <w:qFormat/>
-    <w:pPr/>
-    <w:rPr/>
-  </w:style>
-  <w:style w:type="paragraph" w:styleId="Heading1">
-    <w:name w:val="Heading 1"/>
-    <w:basedOn w:val="Normal"/>
-    <w:next w:val="BodyText"/>
-    <w:uiPriority w:val="9"/>
-    <w:qFormat/>
-    <w:pPr>
-      <w:keepNext/>
-      <w:keepLines/>
-      <w:spacing w:before="480" w:after="0"/>
-      <w:outlineLvl w:val="0"/>
-    </w:pPr>
-    <w:rPr>
-      <w:rFonts w:asciiTheme="majorHAnsi" w:eastAsiaTheme="majorEastAsia" w:hAnsiTheme="majorHAnsi" w:cstheme="majorBidi"/>
-      <w:b/>
-      <w:bCs/>
-      <w:color w:val="345A8A" w:themeColor="accent1" w:themeShade="B5"/>
-      <w:sz w:val="32"/>
-      <w:szCs w:val="32"/>
-    </w:rPr>
-  </w:style>
-  <w:style w:type="paragraph" w:styleId="Heading2">
-    <w:name w:val="Heading 2"/>
-    <w:basedOn w:val="Normal"/>
-    <w:next w:val="BodyText"/>
-    <w:uiPriority w:val="9"/>
-    <w:unhideWhenUsed/>
-    <w:qFormat/>
-    <w:pPr>
-      <w:keepNext/>
-      <w:keepLines/>
-      <w:spacing w:before="200" w:after="0"/>
-      <w:outlineLvl w:val="1"/>
-    </w:pPr>
-    <w:rPr>
-      <w:rFonts w:asciiTheme="majorHAnsi" w:eastAsiaTheme="majorEastAsia" w:hAnsiTheme="majorHAnsi" w:cstheme="majorBidi"/>
-      <w:b/>
-      <w:bCs/>
-      <w:color w:val="4F81BD" w:themeColor="accent1"/>
-      <w:sz w:val="32"/>
-      <w:szCs w:val="32"/>
-    </w:rPr>
-  </w:style>
-  <w:style w:type="paragraph" w:styleId="Heading3">
-    <w:name w:val="Heading 3"/>
-    <w:basedOn w:val="Normal"/>
-    <w:next w:val="BodyText"/>
-    <w:uiPriority w:val="9"/>
-    <w:unhideWhenUsed/>
-    <w:qFormat/>
-    <w:pPr>
-      <w:keepNext/>
-      <w:keepLines/>
-      <w:spacing w:before="200" w:after="0"/>
-      <w:outlineLvl w:val="2"/>
-    </w:pPr>
-    <w:rPr>
-      <w:rFonts w:asciiTheme="majorHAnsi" w:eastAsiaTheme="majorEastAsia" w:hAnsiTheme="majorHAnsi" w:cstheme="majorBidi"/>
-      <w:b/>
-      <w:bCs/>
-      <w:color w:val="4F81BD" w:themeColor="accent1"/>
-      <w:sz w:val="28"/>
-      <w:szCs w:val="28"/>
-    </w:rPr>
-  </w:style>
-  <w:style w:type="paragraph" w:styleId="Heading4">
-    <w:name w:val="Heading 4"/>
-    <w:basedOn w:val="Normal"/>
-    <w:next w:val="BodyText"/>
-    <w:uiPriority w:val="9"/>
-    <w:unhideWhenUsed/>
-    <w:qFormat/>
-    <w:pPr>
-      <w:keepNext/>
-      <w:keepLines/>
-      <w:spacing w:before="200" w:after="0"/>
-      <w:outlineLvl w:val="3"/>
-    </w:pPr>
-    <w:rPr>
-      <w:rFonts w:asciiTheme="majorHAnsi" w:eastAsiaTheme="majorEastAsia" w:hAnsiTheme="majorHAnsi" w:cstheme="majorBidi"/>
-      <w:b/>
-      <w:bCs/>
-      <w:color w:val="4F81BD" w:themeColor="accent1"/>
-      <w:sz w:val="24"/>
-      <w:szCs w:val="24"/>
-    </w:rPr>
-  </w:style>
-  <w:style w:type="paragraph" w:styleId="Heading5">
-    <w:name w:val="Heading 5"/>
-    <w:basedOn w:val="Normal"/>
-    <w:next w:val="BodyText"/>
-    <w:uiPriority w:val="9"/>
-    <w:unhideWhenUsed/>
-    <w:qFormat/>
-    <w:pPr>
-      <w:keepNext/>
-      <w:keepLines/>
-      <w:spacing w:before="200" w:after="0"/>
-      <w:outlineLvl w:val="4"/>
-    </w:pPr>
-    <w:rPr>
-      <w:rFonts w:asciiTheme="majorHAnsi" w:eastAsiaTheme="majorEastAsia" w:hAnsiTheme="majorHAnsi" w:cstheme="majorBidi"/>
-      <w:i/>
-      <w:iCs/>
-      <w:color w:val="4F81BD" w:themeColor="accent1"/>
-      <w:sz w:val="24"/>
-      <w:szCs w:val="24"/>
-    </w:rPr>
-  </w:style>
-  <w:style w:type="paragraph" w:styleId="Heading6">
-    <w:name w:val="Heading 6"/>
-    <w:basedOn w:val="Normal"/>
-    <w:next w:val="BodyText"/>
-    <w:uiPriority w:val="9"/>
-    <w:unhideWhenUsed/>
-    <w:qFormat/>
-    <w:pPr>
-      <w:keepNext/>
-      <w:keepLines/>
-      <w:spacing w:before="200" w:after="0"/>
-      <w:outlineLvl w:val="5"/>
-    </w:pPr>
-    <w:rPr>
-      <w:rFonts w:asciiTheme="majorHAnsi" w:eastAsiaTheme="majorEastAsia" w:hAnsiTheme="majorHAnsi" w:cstheme="majorBidi"/>
-      <w:color w:val="4F81BD" w:themeColor="accent1"/>
-      <w:sz w:val="24"/>
-      <w:szCs w:val="24"/>
-    </w:rPr>
-  </w:style>
-  <w:style w:type="paragraph" w:styleId="Heading7">
-    <w:name w:val="Heading 7"/>
-    <w:basedOn w:val="Normal"/>
-    <w:next w:val="BodyText"/>
-    <w:uiPriority w:val="9"/>
-    <w:unhideWhenUsed/>
-    <w:qFormat/>
-    <w:pPr>
-      <w:keepNext/>
-      <w:keepLines/>
-      <w:spacing w:before="200" w:after="0"/>
-      <w:outlineLvl w:val="6"/>
-    </w:pPr>
-    <w:rPr>
-      <w:rFonts w:asciiTheme="majorHAnsi" w:eastAsiaTheme="majorEastAsia" w:hAnsiTheme="majorHAnsi" w:cstheme="majorBidi"/>
-      <w:color w:val="4F81BD" w:themeColor="accent1"/>
-      <w:sz w:val="24"/>
-      <w:szCs w:val="24"/>
-    </w:rPr>
-  </w:style>
-  <w:style w:type="paragraph" w:styleId="Heading8">
-    <w:name w:val="Heading 8"/>
-    <w:basedOn w:val="Normal"/>
-    <w:next w:val="BodyText"/>
-    <w:uiPriority w:val="9"/>
-    <w:unhideWhenUsed/>
-    <w:qFormat/>
-    <w:pPr>
-      <w:keepNext/>
-      <w:keepLines/>
-      <w:spacing w:before="200" w:after="0"/>
-      <w:outlineLvl w:val="7"/>
-    </w:pPr>
-    <w:rPr>
-      <w:rFonts w:asciiTheme="majorHAnsi" w:eastAsiaTheme="majorEastAsia" w:hAnsiTheme="majorHAnsi" w:cstheme="majorBidi"/>
-      <w:color w:val="4F81BD" w:themeColor="accent1"/>
-      <w:sz w:val="24"/>
-      <w:szCs w:val="24"/>
-    </w:rPr>
-  </w:style>
-  <w:style w:type="paragraph" w:styleId="Heading9">
-    <w:name w:val="Heading 9"/>
-    <w:basedOn w:val="Normal"/>
-    <w:next w:val="BodyText"/>
-    <w:uiPriority w:val="9"/>
-    <w:unhideWhenUsed/>
-    <w:qFormat/>
-    <w:pPr>
-      <w:keepNext/>
-      <w:keepLines/>
-      <w:spacing w:before="200" w:after="0"/>
-      <w:outlineLvl w:val="8"/>
-    </w:pPr>
-    <w:rPr>
-      <w:rFonts w:asciiTheme="majorHAnsi" w:eastAsiaTheme="majorEastAsia" w:hAnsiTheme="majorHAnsi" w:cstheme="majorBidi"/>
-      <w:color w:val="4F81BD" w:themeColor="accent1"/>
-      <w:sz w:val="24"/>
-      <w:szCs w:val="24"/>
-    </w:rPr>
   </w:style>
   <w:style w:type="paragraph" w:styleId="BlockText">
     <w:name w:val="Block Text"/>
@@ -1091,7 +1457,6 @@
     <w:qFormat/>
     <w:pPr>
       <w:spacing w:before="100" w:after="100"/>
-      <w:ind w:firstLine="0"/>
     </w:pPr>
     <w:rPr>
       <w:rFonts w:asciiTheme="majorHAnsi" w:eastAsiaTheme="majorEastAsia" w:hAnsiTheme="majorHAnsi" w:cstheme="majorBidi"/>
@@ -1101,21 +1466,14 @@
     </w:rPr>
   </w:style>
   <w:style w:type="paragraph" w:styleId="FootnoteText">
-    <w:name w:val="Footnote Text"/>
+    <w:name w:val="footnote text"/>
     <w:basedOn w:val="Normal"/>
-    <w:next w:val="FootnoteText"/>
     <w:uiPriority w:val="9"/>
     <w:unhideWhenUsed/>
     <w:qFormat/>
   </w:style>
-  <w:style w:type="character" w:default="1" w:styleId="DefaultParagraphFont">
-    <w:name w:val="Default Paragraph Font"/>
-    <w:semiHidden/>
-    <w:unhideWhenUsed/>
-  </w:style>
-  <w:style w:type="table" w:default="1" w:styleId="Table">
+  <w:style w:type="table" w:customStyle="1" w:styleId="Table">
     <w:name w:val="Table"/>
-    <w:basedOn w:val="TableNormal"/>
     <w:semiHidden/>
     <w:unhideWhenUsed/>
     <w:qFormat/>
@@ -1147,11 +1505,11 @@
     <w:basedOn w:val="Normal"/>
   </w:style>
   <w:style w:type="paragraph" w:styleId="Caption">
-    <w:name w:val="Caption"/>
+    <w:name w:val="caption"/>
     <w:basedOn w:val="Normal"/>
-    <w:link w:val="BodyTextChar"/>
+    <w:link w:val="CaptionChar"/>
     <w:pPr>
-      <w:spacing w:before="0" w:after="120"/>
+      <w:spacing w:after="120"/>
     </w:pPr>
     <w:rPr>
       <w:i/>
@@ -1179,29 +1537,30 @@
       <w:keepNext/>
     </w:pPr>
   </w:style>
-  <w:style w:type="character" w:customStyle="1" w:styleId="BodyTextChar">
-    <w:name w:val="Body Text Char"/>
+  <w:style w:type="character" w:customStyle="1" w:styleId="CaptionChar">
+    <w:name w:val="Caption Char"/>
     <w:basedOn w:val="DefaultParagraphFont"/>
-    <w:link w:val="BodyText"/>
+    <w:link w:val="Caption"/>
   </w:style>
   <w:style w:type="character" w:customStyle="1" w:styleId="VerbatimChar">
     <w:name w:val="Verbatim Char"/>
-    <w:basedOn w:val="BodyTextChar"/>
+    <w:basedOn w:val="CaptionChar"/>
+    <w:link w:val="SourceCode"/>
     <w:rPr>
       <w:rFonts w:ascii="Consolas" w:hAnsi="Consolas"/>
       <w:sz w:val="22"/>
     </w:rPr>
   </w:style>
   <w:style w:type="character" w:styleId="FootnoteReference">
-    <w:name w:val="Footnote Reference"/>
-    <w:basedOn w:val="BodyTextChar"/>
+    <w:name w:val="footnote reference"/>
+    <w:basedOn w:val="CaptionChar"/>
     <w:rPr>
       <w:vertAlign w:val="superscript"/>
     </w:rPr>
   </w:style>
   <w:style w:type="character" w:styleId="Hyperlink">
     <w:name w:val="Hyperlink"/>
-    <w:basedOn w:val="BodyTextChar"/>
+    <w:basedOn w:val="CaptionChar"/>
     <w:rPr>
       <w:color w:val="4F81BD" w:themeColor="accent1"/>
     </w:rPr>
@@ -1218,7 +1577,6 @@
       <w:outlineLvl w:val="9"/>
     </w:pPr>
     <w:rPr>
-      <w:rFonts w:asciiTheme="majorHAnsi" w:eastAsiaTheme="majorEastAsia" w:hAnsiTheme="majorHAnsi" w:cstheme="majorBidi"/>
       <w:b w:val="0"/>
       <w:bCs w:val="0"/>
       <w:color w:val="365F91" w:themeColor="accent1" w:themeShade="BF"/>
@@ -1229,229 +1587,296 @@
     <w:basedOn w:val="Normal"/>
     <w:link w:val="VerbatimChar"/>
     <w:pPr>
-      <w:wordWrap w:val="off"/>
+      <w:wordWrap w:val="0"/>
     </w:pPr>
   </w:style>
   <w:style w:type="character" w:customStyle="1" w:styleId="KeywordTok">
     <w:name w:val="KeywordTok"/>
     <w:basedOn w:val="VerbatimChar"/>
     <w:rPr>
+      <w:rFonts w:ascii="Consolas" w:hAnsi="Consolas"/>
+      <w:b/>
       <w:color w:val="007020"/>
-      <w:b/>
+      <w:sz w:val="22"/>
     </w:rPr>
   </w:style>
   <w:style w:type="character" w:customStyle="1" w:styleId="DataTypeTok">
     <w:name w:val="DataTypeTok"/>
     <w:basedOn w:val="VerbatimChar"/>
     <w:rPr>
+      <w:rFonts w:ascii="Consolas" w:hAnsi="Consolas"/>
       <w:color w:val="902000"/>
+      <w:sz w:val="22"/>
     </w:rPr>
   </w:style>
   <w:style w:type="character" w:customStyle="1" w:styleId="DecValTok">
     <w:name w:val="DecValTok"/>
     <w:basedOn w:val="VerbatimChar"/>
     <w:rPr>
-      <w:color w:val="40a070"/>
+      <w:rFonts w:ascii="Consolas" w:hAnsi="Consolas"/>
+      <w:color w:val="40A070"/>
+      <w:sz w:val="22"/>
     </w:rPr>
   </w:style>
   <w:style w:type="character" w:customStyle="1" w:styleId="BaseNTok">
     <w:name w:val="BaseNTok"/>
     <w:basedOn w:val="VerbatimChar"/>
     <w:rPr>
-      <w:color w:val="40a070"/>
+      <w:rFonts w:ascii="Consolas" w:hAnsi="Consolas"/>
+      <w:color w:val="40A070"/>
+      <w:sz w:val="22"/>
     </w:rPr>
   </w:style>
   <w:style w:type="character" w:customStyle="1" w:styleId="FloatTok">
     <w:name w:val="FloatTok"/>
     <w:basedOn w:val="VerbatimChar"/>
     <w:rPr>
-      <w:color w:val="40a070"/>
+      <w:rFonts w:ascii="Consolas" w:hAnsi="Consolas"/>
+      <w:color w:val="40A070"/>
+      <w:sz w:val="22"/>
     </w:rPr>
   </w:style>
   <w:style w:type="character" w:customStyle="1" w:styleId="ConstantTok">
     <w:name w:val="ConstantTok"/>
     <w:basedOn w:val="VerbatimChar"/>
     <w:rPr>
+      <w:rFonts w:ascii="Consolas" w:hAnsi="Consolas"/>
       <w:color w:val="880000"/>
+      <w:sz w:val="22"/>
     </w:rPr>
   </w:style>
   <w:style w:type="character" w:customStyle="1" w:styleId="CharTok">
     <w:name w:val="CharTok"/>
     <w:basedOn w:val="VerbatimChar"/>
     <w:rPr>
-      <w:color w:val="4070a0"/>
+      <w:rFonts w:ascii="Consolas" w:hAnsi="Consolas"/>
+      <w:color w:val="4070A0"/>
+      <w:sz w:val="22"/>
     </w:rPr>
   </w:style>
   <w:style w:type="character" w:customStyle="1" w:styleId="SpecialCharTok">
     <w:name w:val="SpecialCharTok"/>
     <w:basedOn w:val="VerbatimChar"/>
     <w:rPr>
-      <w:color w:val="4070a0"/>
+      <w:rFonts w:ascii="Consolas" w:hAnsi="Consolas"/>
+      <w:color w:val="4070A0"/>
+      <w:sz w:val="22"/>
     </w:rPr>
   </w:style>
   <w:style w:type="character" w:customStyle="1" w:styleId="StringTok">
     <w:name w:val="StringTok"/>
     <w:basedOn w:val="VerbatimChar"/>
     <w:rPr>
-      <w:color w:val="4070a0"/>
+      <w:rFonts w:ascii="Consolas" w:hAnsi="Consolas"/>
+      <w:color w:val="4070A0"/>
+      <w:sz w:val="22"/>
     </w:rPr>
   </w:style>
   <w:style w:type="character" w:customStyle="1" w:styleId="VerbatimStringTok">
     <w:name w:val="VerbatimStringTok"/>
     <w:basedOn w:val="VerbatimChar"/>
     <w:rPr>
-      <w:color w:val="4070a0"/>
+      <w:rFonts w:ascii="Consolas" w:hAnsi="Consolas"/>
+      <w:color w:val="4070A0"/>
+      <w:sz w:val="22"/>
     </w:rPr>
   </w:style>
   <w:style w:type="character" w:customStyle="1" w:styleId="SpecialStringTok">
     <w:name w:val="SpecialStringTok"/>
     <w:basedOn w:val="VerbatimChar"/>
     <w:rPr>
-      <w:color w:val="bb6688"/>
+      <w:rFonts w:ascii="Consolas" w:hAnsi="Consolas"/>
+      <w:color w:val="BB6688"/>
+      <w:sz w:val="22"/>
     </w:rPr>
   </w:style>
   <w:style w:type="character" w:customStyle="1" w:styleId="ImportTok">
     <w:name w:val="ImportTok"/>
     <w:basedOn w:val="VerbatimChar"/>
-    <w:rPr/>
+    <w:rPr>
+      <w:rFonts w:ascii="Consolas" w:hAnsi="Consolas"/>
+      <w:sz w:val="22"/>
+    </w:rPr>
   </w:style>
   <w:style w:type="character" w:customStyle="1" w:styleId="CommentTok">
     <w:name w:val="CommentTok"/>
     <w:basedOn w:val="VerbatimChar"/>
     <w:rPr>
-      <w:color w:val="60a0b0"/>
+      <w:rFonts w:ascii="Consolas" w:hAnsi="Consolas"/>
       <w:i/>
+      <w:color w:val="60A0B0"/>
+      <w:sz w:val="22"/>
     </w:rPr>
   </w:style>
   <w:style w:type="character" w:customStyle="1" w:styleId="DocumentationTok">
     <w:name w:val="DocumentationTok"/>
     <w:basedOn w:val="VerbatimChar"/>
     <w:rPr>
-      <w:color w:val="ba2121"/>
+      <w:rFonts w:ascii="Consolas" w:hAnsi="Consolas"/>
       <w:i/>
+      <w:color w:val="BA2121"/>
+      <w:sz w:val="22"/>
     </w:rPr>
   </w:style>
   <w:style w:type="character" w:customStyle="1" w:styleId="AnnotationTok">
     <w:name w:val="AnnotationTok"/>
     <w:basedOn w:val="VerbatimChar"/>
     <w:rPr>
-      <w:color w:val="60a0b0"/>
+      <w:rFonts w:ascii="Consolas" w:hAnsi="Consolas"/>
       <w:b/>
       <w:i/>
+      <w:color w:val="60A0B0"/>
+      <w:sz w:val="22"/>
     </w:rPr>
   </w:style>
   <w:style w:type="character" w:customStyle="1" w:styleId="CommentVarTok">
     <w:name w:val="CommentVarTok"/>
     <w:basedOn w:val="VerbatimChar"/>
     <w:rPr>
-      <w:color w:val="60a0b0"/>
+      <w:rFonts w:ascii="Consolas" w:hAnsi="Consolas"/>
       <w:b/>
       <w:i/>
+      <w:color w:val="60A0B0"/>
+      <w:sz w:val="22"/>
     </w:rPr>
   </w:style>
   <w:style w:type="character" w:customStyle="1" w:styleId="OtherTok">
     <w:name w:val="OtherTok"/>
     <w:basedOn w:val="VerbatimChar"/>
     <w:rPr>
+      <w:rFonts w:ascii="Consolas" w:hAnsi="Consolas"/>
       <w:color w:val="007020"/>
+      <w:sz w:val="22"/>
     </w:rPr>
   </w:style>
   <w:style w:type="character" w:customStyle="1" w:styleId="FunctionTok">
     <w:name w:val="FunctionTok"/>
     <w:basedOn w:val="VerbatimChar"/>
     <w:rPr>
-      <w:color w:val="06287e"/>
+      <w:rFonts w:ascii="Consolas" w:hAnsi="Consolas"/>
+      <w:color w:val="06287E"/>
+      <w:sz w:val="22"/>
     </w:rPr>
   </w:style>
   <w:style w:type="character" w:customStyle="1" w:styleId="VariableTok">
     <w:name w:val="VariableTok"/>
     <w:basedOn w:val="VerbatimChar"/>
     <w:rPr>
-      <w:color w:val="19177c"/>
+      <w:rFonts w:ascii="Consolas" w:hAnsi="Consolas"/>
+      <w:color w:val="19177C"/>
+      <w:sz w:val="22"/>
     </w:rPr>
   </w:style>
   <w:style w:type="character" w:customStyle="1" w:styleId="ControlFlowTok">
     <w:name w:val="ControlFlowTok"/>
     <w:basedOn w:val="VerbatimChar"/>
     <w:rPr>
+      <w:rFonts w:ascii="Consolas" w:hAnsi="Consolas"/>
+      <w:b/>
       <w:color w:val="007020"/>
-      <w:b/>
+      <w:sz w:val="22"/>
     </w:rPr>
   </w:style>
   <w:style w:type="character" w:customStyle="1" w:styleId="OperatorTok">
     <w:name w:val="OperatorTok"/>
     <w:basedOn w:val="VerbatimChar"/>
     <w:rPr>
+      <w:rFonts w:ascii="Consolas" w:hAnsi="Consolas"/>
       <w:color w:val="666666"/>
+      <w:sz w:val="22"/>
     </w:rPr>
   </w:style>
   <w:style w:type="character" w:customStyle="1" w:styleId="BuiltInTok">
     <w:name w:val="BuiltInTok"/>
     <w:basedOn w:val="VerbatimChar"/>
-    <w:rPr/>
+    <w:rPr>
+      <w:rFonts w:ascii="Consolas" w:hAnsi="Consolas"/>
+      <w:sz w:val="22"/>
+    </w:rPr>
   </w:style>
   <w:style w:type="character" w:customStyle="1" w:styleId="ExtensionTok">
     <w:name w:val="ExtensionTok"/>
     <w:basedOn w:val="VerbatimChar"/>
-    <w:rPr/>
+    <w:rPr>
+      <w:rFonts w:ascii="Consolas" w:hAnsi="Consolas"/>
+      <w:sz w:val="22"/>
+    </w:rPr>
   </w:style>
   <w:style w:type="character" w:customStyle="1" w:styleId="PreprocessorTok">
     <w:name w:val="PreprocessorTok"/>
     <w:basedOn w:val="VerbatimChar"/>
     <w:rPr>
-      <w:color w:val="bc7a00"/>
+      <w:rFonts w:ascii="Consolas" w:hAnsi="Consolas"/>
+      <w:color w:val="BC7A00"/>
+      <w:sz w:val="22"/>
     </w:rPr>
   </w:style>
   <w:style w:type="character" w:customStyle="1" w:styleId="AttributeTok">
     <w:name w:val="AttributeTok"/>
     <w:basedOn w:val="VerbatimChar"/>
     <w:rPr>
-      <w:color w:val="7d9029"/>
+      <w:rFonts w:ascii="Consolas" w:hAnsi="Consolas"/>
+      <w:color w:val="7D9029"/>
+      <w:sz w:val="22"/>
     </w:rPr>
   </w:style>
   <w:style w:type="character" w:customStyle="1" w:styleId="RegionMarkerTok">
     <w:name w:val="RegionMarkerTok"/>
     <w:basedOn w:val="VerbatimChar"/>
-    <w:rPr/>
+    <w:rPr>
+      <w:rFonts w:ascii="Consolas" w:hAnsi="Consolas"/>
+      <w:sz w:val="22"/>
+    </w:rPr>
   </w:style>
   <w:style w:type="character" w:customStyle="1" w:styleId="InformationTok">
     <w:name w:val="InformationTok"/>
     <w:basedOn w:val="VerbatimChar"/>
     <w:rPr>
-      <w:color w:val="60a0b0"/>
+      <w:rFonts w:ascii="Consolas" w:hAnsi="Consolas"/>
       <w:b/>
       <w:i/>
+      <w:color w:val="60A0B0"/>
+      <w:sz w:val="22"/>
     </w:rPr>
   </w:style>
   <w:style w:type="character" w:customStyle="1" w:styleId="WarningTok">
     <w:name w:val="WarningTok"/>
     <w:basedOn w:val="VerbatimChar"/>
     <w:rPr>
-      <w:color w:val="60a0b0"/>
+      <w:rFonts w:ascii="Consolas" w:hAnsi="Consolas"/>
       <w:b/>
       <w:i/>
+      <w:color w:val="60A0B0"/>
+      <w:sz w:val="22"/>
     </w:rPr>
   </w:style>
   <w:style w:type="character" w:customStyle="1" w:styleId="AlertTok">
     <w:name w:val="AlertTok"/>
     <w:basedOn w:val="VerbatimChar"/>
     <w:rPr>
-      <w:color w:val="ff0000"/>
+      <w:rFonts w:ascii="Consolas" w:hAnsi="Consolas"/>
       <w:b/>
+      <w:color w:val="FF0000"/>
+      <w:sz w:val="22"/>
     </w:rPr>
   </w:style>
   <w:style w:type="character" w:customStyle="1" w:styleId="ErrorTok">
     <w:name w:val="ErrorTok"/>
     <w:basedOn w:val="VerbatimChar"/>
     <w:rPr>
-      <w:color w:val="ff0000"/>
+      <w:rFonts w:ascii="Consolas" w:hAnsi="Consolas"/>
       <w:b/>
+      <w:color w:val="FF0000"/>
+      <w:sz w:val="22"/>
     </w:rPr>
   </w:style>
   <w:style w:type="character" w:customStyle="1" w:styleId="NormalTok">
     <w:name w:val="NormalTok"/>
     <w:basedOn w:val="VerbatimChar"/>
-    <w:rPr/>
+    <w:rPr>
+      <w:rFonts w:ascii="Consolas" w:hAnsi="Consolas"/>
+      <w:sz w:val="22"/>
+    </w:rPr>
   </w:style>
 </w:styles>
 </file>

</xml_diff>

<commit_message>
Improves the readability of report chapters
</commit_message>
<xml_diff>
--- a/docs/report/approaches.docx
+++ b/docs/report/approaches.docx
@@ -69,20 +69,58 @@
       </w:r>
       <w:r>
         <w:br/>
-        <w:t>Overall, by analysing the software engineering disciplines as mentioned in, a theory is established. The prototypes are created based on the established theory and user study mentioned in is performed</w:t>
+        <w:t xml:space="preserve">Overall, by </w:t>
+      </w:r>
+      <w:proofErr w:type="spellStart"/>
+      <w:r>
+        <w:t>analysing</w:t>
+      </w:r>
+      <w:proofErr w:type="spellEnd"/>
+      <w:r>
+        <w:t xml:space="preserve"> the sof</w:t>
+      </w:r>
+      <w:r>
+        <w:t xml:space="preserve">tware engineering disciplines as mentioned in, a theory is established. The prototypes are created based on the established theory and user study mentioned </w:t>
+      </w:r>
+      <w:r>
+        <w:t>is performed</w:t>
       </w:r>
       <w:r>
         <w:t>,</w:t>
       </w:r>
       <w:r>
-        <w:t xml:space="preserve"> which follows qualitative and quantitative approaches in assimilating the results. It follows a well established iterative process of UX Design cycle as seen in the.</w:t>
-      </w:r>
-      <w:r>
-        <w:br/>
-      </w:r>
-      <w:r>
-        <w:br/>
-        <w:t>Our approach leads an iterative process where initially prototypes with our novel ideas are evaluated by the target users. Next, the evaluation results lead to the requirements gathering phase. Then again, the prototypes are developed based on user feedback and also including any new findings in the literature</w:t>
+        <w:t xml:space="preserve"> which follows qualitative and quantitative approaches in assimilating the results. </w:t>
+      </w:r>
+      <w:r>
+        <w:t xml:space="preserve">It follows a </w:t>
+      </w:r>
+      <w:proofErr w:type="spellStart"/>
+      <w:proofErr w:type="gramStart"/>
+      <w:r>
+        <w:t>well established</w:t>
+      </w:r>
+      <w:proofErr w:type="spellEnd"/>
+      <w:proofErr w:type="gramEnd"/>
+      <w:r>
+        <w:t xml:space="preserve"> iterative process of UX Design cycle as seen in the.</w:t>
+      </w:r>
+      <w:r>
+        <w:br/>
+      </w:r>
+      <w:r>
+        <w:br/>
+        <w:t>Our approach leads an iterative process where initially prototypes with our novel ideas are evaluated by the target users. Next, the evaluation results lead to the requirem</w:t>
+      </w:r>
+      <w:r>
+        <w:t xml:space="preserve">ents gathering phase. Then again, the prototypes are developed based on user feedback </w:t>
+      </w:r>
+      <w:proofErr w:type="gramStart"/>
+      <w:r>
+        <w:t>and also</w:t>
+      </w:r>
+      <w:proofErr w:type="gramEnd"/>
+      <w:r>
+        <w:t xml:space="preserve"> including any new findings in the literature</w:t>
       </w:r>
       <w:r>
         <w:t>. T</w:t>
@@ -95,7 +133,10 @@
       </w:r>
       <w:r>
         <w:br/>
-        <w:t xml:space="preserve">In our qualitative research methodology, </w:t>
+        <w:t>In our qualitative research methodol</w:t>
+      </w:r>
+      <w:r>
+        <w:t xml:space="preserve">ogy, </w:t>
       </w:r>
       <w:r>
         <w:t xml:space="preserve">we concern </w:t>
@@ -107,7 +148,26 @@
         <w:t xml:space="preserve"> — for example, such as</w:t>
       </w:r>
       <w:r>
-        <w:t xml:space="preserve"> user behaviour, quotes. On the other hand, in our quantitative research methodology, we analyse some metrics on the results gathered during the evaluation phase</w:t>
+        <w:t xml:space="preserve"> user </w:t>
+      </w:r>
+      <w:proofErr w:type="spellStart"/>
+      <w:r>
+        <w:t>behaviour</w:t>
+      </w:r>
+      <w:proofErr w:type="spellEnd"/>
+      <w:r>
+        <w:t xml:space="preserve">, quotes. On the other hand, in our quantitative research methodology, we </w:t>
+      </w:r>
+      <w:proofErr w:type="spellStart"/>
+      <w:r>
+        <w:t>analyse</w:t>
+      </w:r>
+      <w:proofErr w:type="spellEnd"/>
+      <w:r>
+        <w:t xml:space="preserve"> some metrics on the r</w:t>
+      </w:r>
+      <w:r>
+        <w:t>esults gathered during the evaluation phase</w:t>
       </w:r>
       <w:r>
         <w:t xml:space="preserve"> — for e</w:t>
@@ -132,11 +192,25 @@
         <w:t xml:space="preserve">we formulate </w:t>
       </w:r>
       <w:r>
-        <w:t>the user scenario and what usual Static Code Analysis tool does. Next, what can be done better considering other solution ideas from different Software Engineering domains in addition to our ideas is analysed through the UX Design process. In this process, the metrics mentioned above, which are qualitative and quantitative, are observed.</w:t>
-      </w:r>
-      <w:r>
-        <w:br/>
-        <w:t>Here is an example of how the implementation approach could get started.</w:t>
+        <w:t>the user scenario and what usual Static Code Analysis tool does. Next, what can be done better consid</w:t>
+      </w:r>
+      <w:r>
+        <w:t xml:space="preserve">ering other solution ideas from different Software Engineering domains in addition to our ideas is </w:t>
+      </w:r>
+      <w:proofErr w:type="spellStart"/>
+      <w:r>
+        <w:t>analysed</w:t>
+      </w:r>
+      <w:proofErr w:type="spellEnd"/>
+      <w:r>
+        <w:t xml:space="preserve"> through the UX Design process. In this process, the metrics mentioned above, which are qualitative and quantitative, are observed.</w:t>
+      </w:r>
+      <w:r>
+        <w:br/>
+        <w:t>Here is an exampl</w:t>
+      </w:r>
+      <w:r>
+        <w:t>e of how the implementation approach could get started.</w:t>
       </w:r>
     </w:p>
     <w:p>
@@ -175,7 +249,10 @@
       </w:r>
       <w:r>
         <w:br/>
-        <w:t xml:space="preserve">2. Combine the results and mark its respective icon in a column to show which tool identifies the </w:t>
+        <w:t>2. Combine the results and mark its resp</w:t>
+      </w:r>
+      <w:r>
+        <w:t xml:space="preserve">ective icon in a column to show which tool identifies the </w:t>
       </w:r>
       <w:r>
         <w:t>particular</w:t>
@@ -188,7 +265,15 @@
       </w:r>
       <w:r>
         <w:br/>
-        <w:t xml:space="preserve">With above-mentioned possible solution ideas derived after analysing the findings from </w:t>
+        <w:t xml:space="preserve">With above-mentioned possible solution ideas derived after </w:t>
+      </w:r>
+      <w:proofErr w:type="spellStart"/>
+      <w:r>
+        <w:t>analysing</w:t>
+      </w:r>
+      <w:proofErr w:type="spellEnd"/>
+      <w:r>
+        <w:t xml:space="preserve"> the findings from </w:t>
       </w:r>
       <w:r>
         <w:lastRenderedPageBreak/>
@@ -198,28 +283,44 @@
         <w:t>,</w:t>
       </w:r>
       <w:r>
-        <w:t xml:space="preserve"> i.e., Complex datasets and Issue tracker, two different prototypes are designed using a wireframe tool called Balsamiq. The design lessons adapted from these disciplines are extensibility of columns were integrating the complex datasets into a unified interface</w:t>
+        <w:t xml:space="preserve"> i.e., Complex datasets and Issue tracker, two differen</w:t>
+      </w:r>
+      <w:r>
+        <w:t>t prototypes are designed using a wireframe tool called Balsamiq. The design lessons adapted from these disciplines are extensibility of columns were integrating the complex datasets into a unified interface</w:t>
       </w:r>
       <w:r>
         <w:t>. Also,</w:t>
       </w:r>
       <w:r>
-        <w:t xml:space="preserve"> expressiveness issue tackled with Issue tracked by having own dashboard instead of overwhelming the user with complete results which are not related to him. Assume the name </w:t>
-      </w:r>
+        <w:t xml:space="preserve"> expressiveness issue tackled with Issue t</w:t>
+      </w:r>
+      <w:r>
+        <w:t xml:space="preserve">racked by having own dashboard instead of overwhelming the user with complete results which are not related to him. Assume the name </w:t>
+      </w:r>
+      <w:proofErr w:type="spellStart"/>
       <w:r>
         <w:rPr>
           <w:i/>
         </w:rPr>
         <w:t>toolShort</w:t>
       </w:r>
+      <w:proofErr w:type="spellEnd"/>
       <w:r>
         <w:t xml:space="preserve"> means a Static Analysis tool capable of giving results in a short time and </w:t>
       </w:r>
-      <w:r>
-        <w:t xml:space="preserve">toolLong </w:t>
-      </w:r>
-      <w:r>
-        <w:t>mean a Static Analysis tool gives results after a long time.</w:t>
+      <w:proofErr w:type="spellStart"/>
+      <w:r>
+        <w:t>toolLong</w:t>
+      </w:r>
+      <w:proofErr w:type="spellEnd"/>
+      <w:r>
+        <w:t xml:space="preserve"> </w:t>
+      </w:r>
+      <w:r>
+        <w:t>mean a Static Analysis tool gi</w:t>
+      </w:r>
+      <w:r>
+        <w:t>ves results after a long time.</w:t>
       </w:r>
       <w:r>
         <w:br/>
@@ -280,7 +381,10 @@
         <w:pStyle w:val="ImageCaption"/>
       </w:pPr>
       <w:r>
-        <w:t>An interface prototype with tools displaying results separately.</w:t>
+        <w:t>An interface prototype with tools displaying</w:t>
+      </w:r>
+      <w:r>
+        <w:t xml:space="preserve"> results separately.</w:t>
       </w:r>
     </w:p>
     <w:p>
@@ -345,7 +449,10 @@
         <w:pStyle w:val="BodyText"/>
       </w:pPr>
       <w:r>
-        <w:t xml:space="preserve">Next, </w:t>
+        <w:t>Next,</w:t>
+      </w:r>
+      <w:r>
+        <w:t xml:space="preserve"> </w:t>
       </w:r>
       <w:r>
         <w:t xml:space="preserve">evaluate the designed prototypes as mentioned </w:t>
@@ -353,16 +460,43 @@
       <w:r>
         <w:t xml:space="preserve">in chapter </w:t>
       </w:r>
-      <w:hyperlink w:anchor="ch:evaluationplan">
+      <w:hyperlink w:anchor="ch:evaluationplan" w:history="1">
         <w:r>
           <w:rPr>
             <w:rStyle w:val="Hyperlink"/>
           </w:rPr>
-          <w:t>[ch:evaluationplan]</w:t>
+          <w:t>[</w:t>
+        </w:r>
+        <w:proofErr w:type="spellStart"/>
+        <w:proofErr w:type="gramStart"/>
+        <w:r>
+          <w:rPr>
+            <w:rStyle w:val="Hyperlink"/>
+          </w:rPr>
+          <w:t>ch:evaluationplan</w:t>
+        </w:r>
+        <w:proofErr w:type="spellEnd"/>
+        <w:proofErr w:type="gramEnd"/>
+        <w:r>
+          <w:rPr>
+            <w:rStyle w:val="Hyperlink"/>
+          </w:rPr>
+          <w:t>]</w:t>
         </w:r>
       </w:hyperlink>
       <w:r>
-        <w:t>. After evaluation, requirements are gathered based on user feedback and also new findings from the literature, if any. New designs are prototyped as mentioned above and repeats as per User Experience Design cycle.</w:t>
+        <w:t xml:space="preserve">. After evaluation, requirements are gathered based on user feedback </w:t>
+      </w:r>
+      <w:proofErr w:type="gramStart"/>
+      <w:r>
+        <w:t>and also</w:t>
+      </w:r>
+      <w:proofErr w:type="gramEnd"/>
+      <w:r>
+        <w:t xml:space="preserve"> new findings from the literature, if any. New designs are protot</w:t>
+      </w:r>
+      <w:r>
+        <w:t>yped as mentioned above and repeats as per User Experience Design cycle.</w:t>
       </w:r>
       <w:r>
         <w:br/>
@@ -409,10 +543,10 @@
       </w:pPr>
       <w:r>
         <w:br/>
-      </w:r>
-      <w:r>
-        <w:br/>
-        <w:t>1. Once the user attempts to fix a bug and submit for analysis, then the bug is shown as pending in status.</w:t>
+        <w:t xml:space="preserve">1. The user selects a bug and tries to fix it with some modifications in code </w:t>
+      </w:r>
+      <w:r>
+        <w:t>and submit for analysis, and then the bug is shown as pending in status.</w:t>
       </w:r>
       <w:r>
         <w:br/>
@@ -425,69 +559,125 @@
         <w:t xml:space="preserve">modified code fixes the reported bug, </w:t>
       </w:r>
       <w:r>
-        <w:t xml:space="preserve">then it is shown as ’fixed’ in status, or else, </w:t>
+        <w:t>then it is shown as ‘fixed' in status, or else, ‘try again'.</w:t>
+      </w:r>
+      <w:r>
+        <w:br/>
       </w:r>
       <w:r>
         <w:lastRenderedPageBreak/>
-        <w:t>’try again’.</w:t>
-      </w:r>
-      <w:r>
-        <w:br/>
-      </w:r>
-      <w:r>
-        <w:br/>
-        <w:t xml:space="preserve">With the above mentioned possible solution ideas, </w:t>
+        <w:br/>
+        <w:t xml:space="preserve">With the </w:t>
+      </w:r>
+      <w:proofErr w:type="gramStart"/>
+      <w:r>
+        <w:t>above mentioned</w:t>
+      </w:r>
+      <w:proofErr w:type="gramEnd"/>
+      <w:r>
+        <w:t xml:space="preserve"> possible solution ideas, </w:t>
       </w:r>
       <w:r>
         <w:t xml:space="preserve">we design </w:t>
       </w:r>
       <w:r>
-        <w:t xml:space="preserve">the prototypes. The prototype </w:t>
-      </w:r>
-      <w:hyperlink w:anchor="fig:d_pending">
+        <w:t>the prototype</w:t>
+      </w:r>
+      <w:r>
+        <w:t xml:space="preserve">s. The prototype </w:t>
+      </w:r>
+      <w:hyperlink w:anchor="fig:d_pending" w:history="1">
         <w:r>
           <w:rPr>
             <w:rStyle w:val="Hyperlink"/>
           </w:rPr>
-          <w:t>[fig:d_pending]</w:t>
+          <w:t>[</w:t>
         </w:r>
-      </w:hyperlink>
-      <w:r>
-        <w:t xml:space="preserve"> illustrates a bug being displayed as ’pending’ in the status column of bug listing. This</w:t>
-      </w:r>
-      <w:r>
-        <w:t xml:space="preserve"> </w:t>
-      </w:r>
-      <w:r>
-        <w:t xml:space="preserve">scenario </w:t>
-      </w:r>
-      <w:bookmarkStart w:id="5" w:name="_GoBack"/>
-      <w:bookmarkEnd w:id="5"/>
-      <w:r>
-        <w:t>happens when a user selects a bug and attempts to fix it then submit for analysis tools. Perhaps the shorter tool</w:t>
-      </w:r>
-      <w:r>
-        <w:t>,</w:t>
-      </w:r>
-      <w:r>
-        <w:t xml:space="preserve"> i.e., the tool capable of analysing in less computation time would report back whether the bug </w:t>
-      </w:r>
-      <w:r>
-        <w:t>got</w:t>
-      </w:r>
-      <w:r>
-        <w:t xml:space="preserve"> fixed or not. Thereby, the Prototype 2 </w:t>
-      </w:r>
-      <w:hyperlink w:anchor="fig:d_tryagain">
+        <w:proofErr w:type="spellStart"/>
+        <w:proofErr w:type="gramStart"/>
         <w:r>
           <w:rPr>
             <w:rStyle w:val="Hyperlink"/>
           </w:rPr>
-          <w:t>[fig:d_tryagain]</w:t>
+          <w:t>fig:d</w:t>
+        </w:r>
+        <w:proofErr w:type="gramEnd"/>
+        <w:r>
+          <w:rPr>
+            <w:rStyle w:val="Hyperlink"/>
+          </w:rPr>
+          <w:t>_pending</w:t>
+        </w:r>
+        <w:proofErr w:type="spellEnd"/>
+        <w:r>
+          <w:rPr>
+            <w:rStyle w:val="Hyperlink"/>
+          </w:rPr>
+          <w:t>]</w:t>
         </w:r>
       </w:hyperlink>
       <w:r>
-        <w:t xml:space="preserve"> illustrates the bug is not fixed and shown as ’try again’ in status column as the user attempted to fix earlier.</w:t>
+        <w:t xml:space="preserve"> illustrates a bug being displayed as ‘pending' in the status column of bug listing. This</w:t>
+      </w:r>
+      <w:r>
+        <w:t xml:space="preserve"> </w:t>
+      </w:r>
+      <w:r>
+        <w:t xml:space="preserve">scenario </w:t>
+      </w:r>
+      <w:r>
+        <w:t>happens when a user selects a bug and attempts to fix it then submit for analysis tools. Per</w:t>
+      </w:r>
+      <w:r>
+        <w:t>haps the shorter tool</w:t>
+      </w:r>
+      <w:r>
+        <w:t>,</w:t>
+      </w:r>
+      <w:r>
+        <w:t xml:space="preserve"> i.e., the tool capable of </w:t>
+      </w:r>
+      <w:proofErr w:type="spellStart"/>
+      <w:r>
+        <w:t>analysing</w:t>
+      </w:r>
+      <w:proofErr w:type="spellEnd"/>
+      <w:r>
+        <w:t xml:space="preserve"> in less computation time would report back whether the bug </w:t>
+      </w:r>
+      <w:r>
+        <w:t>got</w:t>
+      </w:r>
+      <w:r>
+        <w:t xml:space="preserve"> fixed or not. Thereby, the Prototype 2 </w:t>
+      </w:r>
+      <w:hyperlink w:anchor="fig:d_tryagain" w:history="1">
+        <w:r>
+          <w:rPr>
+            <w:rStyle w:val="Hyperlink"/>
+          </w:rPr>
+          <w:t>[</w:t>
+        </w:r>
+        <w:proofErr w:type="spellStart"/>
+        <w:r>
+          <w:rPr>
+            <w:rStyle w:val="Hyperlink"/>
+          </w:rPr>
+          <w:t>fig:d_tryagain</w:t>
+        </w:r>
+        <w:proofErr w:type="spellEnd"/>
+        <w:r>
+          <w:rPr>
+            <w:rStyle w:val="Hyperlink"/>
+          </w:rPr>
+          <w:t>]</w:t>
+        </w:r>
+      </w:hyperlink>
+      <w:r>
+        <w:t xml:space="preserve"> illustrates the bug is not fixed and shown a</w:t>
+      </w:r>
+      <w:r>
+        <w:t>s ‘try again' in status column as the user attempted to fix earlier.</w:t>
       </w:r>
       <w:r>
         <w:br/>
@@ -500,16 +690,24 @@
         <w:t>,</w:t>
       </w:r>
       <w:r>
-        <w:t xml:space="preserve"> it is observed that ’Fix Now’ button in ’Bug Description’ window is disabled which also depicts the </w:t>
-      </w:r>
-      <w:r>
-        <w:t>tool is analy</w:t>
+        <w:t xml:space="preserve"> it is observed that ‘Fix Now' button in ‘Bug Description' window is disabled, which also depicts the </w:t>
+      </w:r>
+      <w:r>
+        <w:t xml:space="preserve">tool is </w:t>
+      </w:r>
+      <w:proofErr w:type="spellStart"/>
+      <w:r>
+        <w:t>analy</w:t>
       </w:r>
       <w:r>
         <w:t>s</w:t>
       </w:r>
       <w:r>
-        <w:t>ing the bug</w:t>
+        <w:t>ing</w:t>
+      </w:r>
+      <w:proofErr w:type="spellEnd"/>
+      <w:r>
+        <w:t xml:space="preserve"> the bug</w:t>
       </w:r>
       <w:r>
         <w:t xml:space="preserve"> in the background.</w:t>
@@ -532,6 +730,23 @@
         <w:pStyle w:val="CaptionedFigure"/>
       </w:pPr>
       <w:r>
+        <w:t>An in</w:t>
+      </w:r>
+      <w:r>
+        <w:t>terface prototype</w:t>
+      </w:r>
+      <w:r>
+        <w:t xml:space="preserve"> is </w:t>
+      </w:r>
+      <w:r>
+        <w:t>showing pending status.</w:t>
+      </w:r>
+    </w:p>
+    <w:p>
+      <w:pPr>
+        <w:pStyle w:val="ImageCaption"/>
+      </w:pPr>
+      <w:r>
         <w:t>An interface prototype</w:t>
       </w:r>
       <w:r>
@@ -543,27 +758,26 @@
     </w:p>
     <w:p>
       <w:pPr>
-        <w:pStyle w:val="ImageCaption"/>
-      </w:pPr>
-      <w:r>
-        <w:t>An interface prototype</w:t>
-      </w:r>
-      <w:r>
-        <w:t xml:space="preserve"> is </w:t>
-      </w:r>
-      <w:r>
-        <w:t>showing pending status.</w:t>
-      </w:r>
-    </w:p>
-    <w:p>
-      <w:pPr>
         <w:pStyle w:val="BodyText"/>
       </w:pPr>
-      <w:bookmarkStart w:id="6" w:name="fig:d_pending"/>
-      <w:r>
-        <w:t>[fig:d_pending]</w:t>
-      </w:r>
-      <w:bookmarkEnd w:id="6"/>
+      <w:bookmarkStart w:id="5" w:name="fig:d_pending"/>
+      <w:r>
+        <w:t>[</w:t>
+      </w:r>
+      <w:proofErr w:type="spellStart"/>
+      <w:proofErr w:type="gramStart"/>
+      <w:r>
+        <w:t>fig:d</w:t>
+      </w:r>
+      <w:proofErr w:type="gramEnd"/>
+      <w:r>
+        <w:t>_pending</w:t>
+      </w:r>
+      <w:proofErr w:type="spellEnd"/>
+      <w:r>
+        <w:t>]</w:t>
+      </w:r>
+      <w:bookmarkEnd w:id="5"/>
     </w:p>
     <w:p>
       <w:pPr>
@@ -581,7 +795,7 @@
         <w:pStyle w:val="CaptionedFigure"/>
       </w:pPr>
       <w:r>
-        <w:t>An interface prototype showing ’try again’ status.</w:t>
+        <w:t>An interface prototype showing ‘try again' status.</w:t>
       </w:r>
     </w:p>
     <w:p>
@@ -589,52 +803,73 @@
         <w:pStyle w:val="ImageCaption"/>
       </w:pPr>
       <w:r>
-        <w:t>An interface prototype showing ’try again’ status.</w:t>
+        <w:t>An interface prototype showing ‘try again' status.</w:t>
       </w:r>
     </w:p>
     <w:p>
       <w:pPr>
         <w:pStyle w:val="BodyText"/>
       </w:pPr>
-      <w:bookmarkStart w:id="7" w:name="fig:d_tryagain"/>
-      <w:r>
-        <w:t>[fig:d_tryagain]</w:t>
+      <w:bookmarkStart w:id="6" w:name="fig:d_tryagain"/>
+      <w:r>
+        <w:t>[</w:t>
+      </w:r>
+      <w:proofErr w:type="spellStart"/>
+      <w:proofErr w:type="gramStart"/>
+      <w:r>
+        <w:t>fig:d</w:t>
+      </w:r>
+      <w:proofErr w:type="gramEnd"/>
+      <w:r>
+        <w:t>_tryagain</w:t>
+      </w:r>
+      <w:proofErr w:type="spellEnd"/>
+      <w:r>
+        <w:t>]</w:t>
+      </w:r>
+      <w:bookmarkEnd w:id="6"/>
+    </w:p>
+    <w:p>
+      <w:pPr>
+        <w:pStyle w:val="BodyText"/>
+      </w:pPr>
+      <w:r>
+        <w:t xml:space="preserve">Next, </w:t>
+      </w:r>
+      <w:r>
+        <w:t>evaluate the designed prototypes</w:t>
+      </w:r>
+      <w:r>
+        <w:t xml:space="preserve"> as mentioned in. After evaluation, requirements are gathered based on user feedback </w:t>
+      </w:r>
+      <w:proofErr w:type="gramStart"/>
+      <w:r>
+        <w:t>and also</w:t>
+      </w:r>
+      <w:proofErr w:type="gramEnd"/>
+      <w:r>
+        <w:t xml:space="preserve"> new findings from the literature, if any. New designs are prototyped as mentioned above and repeats as per User Experience Design cycle.</w:t>
+      </w:r>
+      <w:r>
+        <w:br/>
+      </w:r>
+      <w:r>
+        <w:br/>
+      </w:r>
+    </w:p>
+    <w:p>
+      <w:pPr>
+        <w:pStyle w:val="Heading2"/>
+      </w:pPr>
+      <w:bookmarkStart w:id="7" w:name="Xca46fb732b3a30fa8905f1340ae5051c513c81c"/>
+      <w:r>
+        <w:t>Research Question 3:</w:t>
+      </w:r>
+      <w:r>
+        <w:br/>
+        <w:t>How to Carry Traceability of Bug Fixing?</w:t>
       </w:r>
       <w:bookmarkEnd w:id="7"/>
-    </w:p>
-    <w:p>
-      <w:pPr>
-        <w:pStyle w:val="BodyText"/>
-      </w:pPr>
-      <w:r>
-        <w:t xml:space="preserve">Next, </w:t>
-      </w:r>
-      <w:r>
-        <w:t>evaluate the designed prototypes</w:t>
-      </w:r>
-      <w:r>
-        <w:t xml:space="preserve"> as mentioned in. After evaluation, requirements are gathered based on user feedback and also new findings from the literature, if any. New designs are prototyped as mentioned above and repeats as per User Experience Design cycle.</w:t>
-      </w:r>
-      <w:r>
-        <w:br/>
-      </w:r>
-      <w:r>
-        <w:br/>
-      </w:r>
-    </w:p>
-    <w:p>
-      <w:pPr>
-        <w:pStyle w:val="Heading2"/>
-      </w:pPr>
-      <w:bookmarkStart w:id="8" w:name="Xca46fb732b3a30fa8905f1340ae5051c513c81c"/>
-      <w:r>
-        <w:t>Research Question 3:</w:t>
-      </w:r>
-      <w:r>
-        <w:br/>
-        <w:t>How to Carry Traceability of Bug Fixing?</w:t>
-      </w:r>
-      <w:bookmarkEnd w:id="8"/>
     </w:p>
     <w:p>
       <w:pPr>
@@ -665,7 +900,15 @@
       </w:r>
       <w:r>
         <w:br/>
-        <w:t xml:space="preserve">With the above mentioned possible ideas, </w:t>
+        <w:t xml:space="preserve">With the </w:t>
+      </w:r>
+      <w:proofErr w:type="gramStart"/>
+      <w:r>
+        <w:t>above mentioned</w:t>
+      </w:r>
+      <w:proofErr w:type="gramEnd"/>
+      <w:r>
+        <w:t xml:space="preserve"> possible ideas, </w:t>
       </w:r>
       <w:r>
         <w:t xml:space="preserve">we design </w:t>
@@ -677,41 +920,71 @@
         <w:t>,</w:t>
       </w:r>
       <w:r>
-        <w:t xml:space="preserve"> i.e., Prototype 1 </w:t>
-      </w:r>
-      <w:hyperlink w:anchor="fig:d_changes">
+        <w:t xml:space="preserve"> i.e., Proto</w:t>
+      </w:r>
+      <w:r>
+        <w:t xml:space="preserve">type 1 </w:t>
+      </w:r>
+      <w:hyperlink w:anchor="fig:d_changes" w:history="1">
         <w:r>
           <w:rPr>
             <w:rStyle w:val="Hyperlink"/>
           </w:rPr>
-          <w:t>[fig:d_changes]</w:t>
+          <w:t>[</w:t>
         </w:r>
-      </w:hyperlink>
-      <w:r>
-        <w:t xml:space="preserve"> illustrates there is a timestamp for each bug fixing attempt which might help in the context of traceability as to know when someone</w:t>
-      </w:r>
-      <w:r>
-        <w:t xml:space="preserve"> is</w:t>
-      </w:r>
-      <w:r>
-        <w:t xml:space="preserve"> trying to mitigate a bug. Also, a button ’Changes’ could perhaps show the code difference to the </w:t>
-      </w:r>
-      <w:r>
-        <w:lastRenderedPageBreak/>
-        <w:t>previous state of the codebase. The other prototype</w:t>
-      </w:r>
-      <w:r>
-        <w:t>,</w:t>
-      </w:r>
-      <w:r>
-        <w:t xml:space="preserve"> i.e., Prototype 2 </w:t>
-      </w:r>
-      <w:hyperlink w:anchor="fig:d_revert">
+        <w:proofErr w:type="spellStart"/>
         <w:r>
           <w:rPr>
             <w:rStyle w:val="Hyperlink"/>
           </w:rPr>
-          <w:t>[fig:d_revert]</w:t>
+          <w:t>fig:d_changes</w:t>
+        </w:r>
+        <w:proofErr w:type="spellEnd"/>
+        <w:r>
+          <w:rPr>
+            <w:rStyle w:val="Hyperlink"/>
+          </w:rPr>
+          <w:t>]</w:t>
+        </w:r>
+      </w:hyperlink>
+      <w:r>
+        <w:t xml:space="preserve"> illustrates there is a timestamp for each bug fixing attempt which might help in the context of traceability as to know when someone</w:t>
+      </w:r>
+      <w:r>
+        <w:t xml:space="preserve"> is</w:t>
+      </w:r>
+      <w:r>
+        <w:t xml:space="preserve"> trying to mitigate a bug. Also, a button ‘Changes' could perhaps</w:t>
+      </w:r>
+      <w:r>
+        <w:t xml:space="preserve"> show the code difference to the previous state of the codebase. The other prototype</w:t>
+      </w:r>
+      <w:r>
+        <w:t>,</w:t>
+      </w:r>
+      <w:r>
+        <w:t xml:space="preserve"> i.e., Prototype 2 </w:t>
+      </w:r>
+      <w:hyperlink w:anchor="fig:d_revert" w:history="1">
+        <w:r>
+          <w:rPr>
+            <w:rStyle w:val="Hyperlink"/>
+          </w:rPr>
+          <w:t>[</w:t>
+        </w:r>
+        <w:proofErr w:type="spellStart"/>
+        <w:r>
+          <w:rPr>
+            <w:rStyle w:val="Hyperlink"/>
+          </w:rPr>
+          <w:t>fig:d_revert</w:t>
+        </w:r>
+        <w:proofErr w:type="spellEnd"/>
+        <w:r>
+          <w:rPr>
+            <w:rStyle w:val="Hyperlink"/>
+          </w:rPr>
+          <w:t>]</w:t>
         </w:r>
       </w:hyperlink>
       <w:r>
@@ -721,7 +994,14 @@
         <w:t>,</w:t>
       </w:r>
       <w:r>
-        <w:t xml:space="preserve"> illustrates in a situation where the user wants to revert to the previous situation of the codebase. This </w:t>
+        <w:t xml:space="preserve"> </w:t>
+      </w:r>
+      <w:r>
+        <w:lastRenderedPageBreak/>
+        <w:t>illustrates in a situation where the user wants to revert to the previous situation of the codebase. Thi</w:t>
+      </w:r>
+      <w:r>
+        <w:t xml:space="preserve">s </w:t>
       </w:r>
       <w:r>
         <w:t xml:space="preserve">functionality </w:t>
@@ -735,11 +1015,16 @@
       <w:r>
         <w:t xml:space="preserve"> with an attempt to fix a </w:t>
       </w:r>
+      <w:proofErr w:type="gramStart"/>
       <w:r>
         <w:t>particular</w:t>
       </w:r>
       <w:r>
-        <w:t xml:space="preserve"> bug.</w:t>
+        <w:t xml:space="preserve"> bug</w:t>
+      </w:r>
+      <w:proofErr w:type="gramEnd"/>
+      <w:r>
+        <w:t>.</w:t>
       </w:r>
       <w:r>
         <w:br/>
@@ -752,7 +1037,20 @@
         <w:t>evaluate the designed prototypes</w:t>
       </w:r>
       <w:r>
-        <w:t xml:space="preserve"> as mentioned in. After evaluation, requirements are gathered based on user feedback and also new findings from the literature, if any. New designs are prototyped as mentioned above and repeats as per </w:t>
+        <w:t xml:space="preserve"> as mentioned </w:t>
+      </w:r>
+      <w:bookmarkStart w:id="8" w:name="_GoBack"/>
+      <w:bookmarkEnd w:id="8"/>
+      <w:r>
+        <w:t xml:space="preserve">in. After evaluation, requirements are gathered based on user feedback </w:t>
+      </w:r>
+      <w:proofErr w:type="gramStart"/>
+      <w:r>
+        <w:t>and also</w:t>
+      </w:r>
+      <w:proofErr w:type="gramEnd"/>
+      <w:r>
+        <w:t xml:space="preserve"> new findings from the literature, if any. New designs are prototyped as mentioned above and repeats as per </w:t>
       </w:r>
       <w:r>
         <w:t>‘</w:t>
@@ -784,6 +1082,23 @@
         <w:pStyle w:val="CaptionedFigure"/>
       </w:pPr>
       <w:r>
+        <w:t>An interfa</w:t>
+      </w:r>
+      <w:r>
+        <w:t>ce prototype</w:t>
+      </w:r>
+      <w:r>
+        <w:t>,</w:t>
+      </w:r>
+      <w:r>
+        <w:t xml:space="preserve"> showing time stamp and changes button.</w:t>
+      </w:r>
+    </w:p>
+    <w:p>
+      <w:pPr>
+        <w:pStyle w:val="ImageCaption"/>
+      </w:pPr>
+      <w:r>
         <w:t>An interface prototype</w:t>
       </w:r>
       <w:r>
@@ -795,25 +1110,24 @@
     </w:p>
     <w:p>
       <w:pPr>
-        <w:pStyle w:val="ImageCaption"/>
-      </w:pPr>
-      <w:r>
-        <w:t>An interface prototype</w:t>
-      </w:r>
-      <w:r>
-        <w:t>,</w:t>
-      </w:r>
-      <w:r>
-        <w:t xml:space="preserve"> showing time stamp and changes button.</w:t>
-      </w:r>
-    </w:p>
-    <w:p>
-      <w:pPr>
         <w:pStyle w:val="BodyText"/>
       </w:pPr>
       <w:bookmarkStart w:id="9" w:name="fig:d_changes"/>
       <w:r>
-        <w:t>[fig:d_changes]</w:t>
+        <w:t>[</w:t>
+      </w:r>
+      <w:proofErr w:type="spellStart"/>
+      <w:proofErr w:type="gramStart"/>
+      <w:r>
+        <w:t>fig:d</w:t>
+      </w:r>
+      <w:proofErr w:type="gramEnd"/>
+      <w:r>
+        <w:t>_changes</w:t>
+      </w:r>
+      <w:proofErr w:type="spellEnd"/>
+      <w:r>
+        <w:t>]</w:t>
       </w:r>
       <w:bookmarkEnd w:id="9"/>
     </w:p>
@@ -850,7 +1164,20 @@
       </w:pPr>
       <w:bookmarkStart w:id="10" w:name="fig:d_revert"/>
       <w:r>
-        <w:t>[fig:d_revert]</w:t>
+        <w:t>[</w:t>
+      </w:r>
+      <w:proofErr w:type="spellStart"/>
+      <w:proofErr w:type="gramStart"/>
+      <w:r>
+        <w:t>fig:d</w:t>
+      </w:r>
+      <w:proofErr w:type="gramEnd"/>
+      <w:r>
+        <w:t>_revert</w:t>
+      </w:r>
+      <w:proofErr w:type="spellEnd"/>
+      <w:r>
+        <w:t>]</w:t>
       </w:r>
       <w:bookmarkEnd w:id="10"/>
     </w:p>
@@ -861,50 +1188,6 @@
     </w:sectPr>
   </w:body>
 </w:document>
-</file>
-
-<file path=word/endnotes.xml><?xml version="1.0" encoding="utf-8"?>
-<w:endnotes xmlns:wpc="http://schemas.microsoft.com/office/word/2010/wordprocessingCanvas" xmlns:cx="http://schemas.microsoft.com/office/drawing/2014/chartex" xmlns:cx1="http://schemas.microsoft.com/office/drawing/2015/9/8/chartex" xmlns:cx2="http://schemas.microsoft.com/office/drawing/2015/10/21/chartex" xmlns:cx3="http://schemas.microsoft.com/office/drawing/2016/5/9/chartex" xmlns:cx4="http://schemas.microsoft.com/office/drawing/2016/5/10/chartex" xmlns:cx5="http://schemas.microsoft.com/office/drawing/2016/5/11/chartex" xmlns:cx6="http://schemas.microsoft.com/office/drawing/2016/5/12/chartex" xmlns:cx7="http://schemas.microsoft.com/office/drawing/2016/5/13/chartex" xmlns:cx8="http://schemas.microsoft.com/office/drawing/2016/5/14/chartex" xmlns:mc="http://schemas.openxmlformats.org/markup-compatibility/2006" xmlns:aink="http://schemas.microsoft.com/office/drawing/2016/ink" xmlns:am3d="http://schemas.microsoft.com/office/drawing/2017/model3d" xmlns:o="urn:schemas-microsoft-com:office:office" xmlns:r="http://schemas.openxmlformats.org/officeDocument/2006/relationships" xmlns:m="http://schemas.openxmlformats.org/officeDocument/2006/math" xmlns:v="urn:schemas-microsoft-com:vml" xmlns:wp14="http://schemas.microsoft.com/office/word/2010/wordprocessingDrawing" xmlns:wp="http://schemas.openxmlformats.org/drawingml/2006/wordprocessingDrawing" xmlns:w10="urn:schemas-microsoft-com:office:word" xmlns:w="http://schemas.openxmlformats.org/wordprocessingml/2006/main" xmlns:w14="http://schemas.microsoft.com/office/word/2010/wordml" xmlns:w15="http://schemas.microsoft.com/office/word/2012/wordml" xmlns:w16cid="http://schemas.microsoft.com/office/word/2016/wordml/cid" xmlns:w16se="http://schemas.microsoft.com/office/word/2015/wordml/symex" xmlns:wpg="http://schemas.microsoft.com/office/word/2010/wordprocessingGroup" xmlns:wpi="http://schemas.microsoft.com/office/word/2010/wordprocessingInk" xmlns:wne="http://schemas.microsoft.com/office/word/2006/wordml" xmlns:wps="http://schemas.microsoft.com/office/word/2010/wordprocessingShape" mc:Ignorable="w14 w15 w16se w16cid wp14">
-  <w:endnote w:type="separator" w:id="-1">
-    <w:p>
-      <w:pPr>
-        <w:spacing w:after="0"/>
-      </w:pPr>
-      <w:r>
-        <w:separator/>
-      </w:r>
-    </w:p>
-  </w:endnote>
-  <w:endnote w:type="continuationSeparator" w:id="0">
-    <w:p>
-      <w:pPr>
-        <w:spacing w:after="0"/>
-      </w:pPr>
-      <w:r>
-        <w:continuationSeparator/>
-      </w:r>
-    </w:p>
-  </w:endnote>
-</w:endnotes>
-</file>
-
-<file path=word/footnotes.xml><?xml version="1.0" encoding="utf-8"?>
-<w:footnotes xmlns:wpc="http://schemas.microsoft.com/office/word/2010/wordprocessingCanvas" xmlns:cx="http://schemas.microsoft.com/office/drawing/2014/chartex" xmlns:cx1="http://schemas.microsoft.com/office/drawing/2015/9/8/chartex" xmlns:cx2="http://schemas.microsoft.com/office/drawing/2015/10/21/chartex" xmlns:cx3="http://schemas.microsoft.com/office/drawing/2016/5/9/chartex" xmlns:cx4="http://schemas.microsoft.com/office/drawing/2016/5/10/chartex" xmlns:cx5="http://schemas.microsoft.com/office/drawing/2016/5/11/chartex" xmlns:cx6="http://schemas.microsoft.com/office/drawing/2016/5/12/chartex" xmlns:cx7="http://schemas.microsoft.com/office/drawing/2016/5/13/chartex" xmlns:cx8="http://schemas.microsoft.com/office/drawing/2016/5/14/chartex" xmlns:mc="http://schemas.openxmlformats.org/markup-compatibility/2006" xmlns:aink="http://schemas.microsoft.com/office/drawing/2016/ink" xmlns:am3d="http://schemas.microsoft.com/office/drawing/2017/model3d" xmlns:o="urn:schemas-microsoft-com:office:office" xmlns:r="http://schemas.openxmlformats.org/officeDocument/2006/relationships" xmlns:m="http://schemas.openxmlformats.org/officeDocument/2006/math" xmlns:v="urn:schemas-microsoft-com:vml" xmlns:wp14="http://schemas.microsoft.com/office/word/2010/wordprocessingDrawing" xmlns:wp="http://schemas.openxmlformats.org/drawingml/2006/wordprocessingDrawing" xmlns:w10="urn:schemas-microsoft-com:office:word" xmlns:w="http://schemas.openxmlformats.org/wordprocessingml/2006/main" xmlns:w14="http://schemas.microsoft.com/office/word/2010/wordml" xmlns:w15="http://schemas.microsoft.com/office/word/2012/wordml" xmlns:w16cid="http://schemas.microsoft.com/office/word/2016/wordml/cid" xmlns:w16se="http://schemas.microsoft.com/office/word/2015/wordml/symex" xmlns:wpg="http://schemas.microsoft.com/office/word/2010/wordprocessingGroup" xmlns:wpi="http://schemas.microsoft.com/office/word/2010/wordprocessingInk" xmlns:wne="http://schemas.microsoft.com/office/word/2006/wordml" xmlns:wps="http://schemas.microsoft.com/office/word/2010/wordprocessingShape" mc:Ignorable="w14 w15 w16se w16cid wp14">
-  <w:footnote w:type="separator" w:id="-1">
-    <w:p>
-      <w:r>
-        <w:separator/>
-      </w:r>
-    </w:p>
-  </w:footnote>
-  <w:footnote w:type="continuationSeparator" w:id="0">
-    <w:p>
-      <w:r>
-        <w:continuationSeparator/>
-      </w:r>
-    </w:p>
-  </w:footnote>
-</w:footnotes>
 </file>
 
 <file path=word/numbering.xml><?xml version="1.0" encoding="utf-8"?>
@@ -1369,12 +1652,6 @@
     <w:lsdException w:name="List Table 5 Dark Accent 6" w:uiPriority="50"/>
     <w:lsdException w:name="List Table 6 Colorful Accent 6" w:uiPriority="51"/>
     <w:lsdException w:name="List Table 7 Colorful Accent 6" w:uiPriority="52"/>
-    <w:lsdException w:name="Mention" w:semiHidden="1" w:uiPriority="99" w:unhideWhenUsed="1"/>
-    <w:lsdException w:name="Smart Hyperlink" w:semiHidden="1" w:uiPriority="99" w:unhideWhenUsed="1"/>
-    <w:lsdException w:name="Hashtag" w:semiHidden="1" w:uiPriority="99" w:unhideWhenUsed="1"/>
-    <w:lsdException w:name="Unresolved Mention" w:semiHidden="1" w:uiPriority="99" w:unhideWhenUsed="1"/>
-    <w:lsdException w:name="Smart Link" w:semiHidden="1" w:uiPriority="99" w:unhideWhenUsed="1"/>
-    <w:lsdException w:name="Smart Link Error" w:semiHidden="1" w:uiPriority="99" w:unhideWhenUsed="1"/>
   </w:latentStyles>
   <w:style w:type="paragraph" w:default="1" w:styleId="Normal">
     <w:name w:val="Normal"/>

</xml_diff>